<commit_message>
Added "Damage Types" section
- Physical subsection
- Magical subsection

These sections provide description about damage types, power, and defense.
</commit_message>
<xml_diff>
--- a/SMITE Guide.docx
+++ b/SMITE Guide.docx
@@ -1029,6 +1029,7 @@
         </w:rPr>
         <w:t xml:space="preserve">(code:  </w:t>
       </w:r>
+      <w:proofErr w:type="spellStart"/>
       <w:r>
         <w:rPr>
           <w:b/>
@@ -1037,6 +1038,15 @@
         </w:rPr>
         <w:t>ALotOf</w:t>
       </w:r>
+      <w:r>
+        <w:rPr>
+          <w:b/>
+          <w:sz w:val="24"/>
+          <w:szCs w:val="24"/>
+        </w:rPr>
+        <w:t>Dmg</w:t>
+      </w:r>
+      <w:proofErr w:type="spellEnd"/>
       <w:r>
         <w:rPr>
           <w:sz w:val="24"/>
@@ -4014,14 +4024,14 @@
           <w:sz w:val="24"/>
           <w:szCs w:val="24"/>
         </w:rPr>
-        <w:t xml:space="preserve">.  </w:t>
-      </w:r>
-      <w:r>
-        <w:rPr>
-          <w:sz w:val="24"/>
-          <w:szCs w:val="24"/>
-        </w:rPr>
-        <w:t xml:space="preserve">Physical defense </w:t>
+        <w:t>.  Tower damage is considered physical; therefore, p</w:t>
+      </w:r>
+      <w:r>
+        <w:rPr>
+          <w:sz w:val="24"/>
+          <w:szCs w:val="24"/>
+        </w:rPr>
+        <w:t xml:space="preserve">hysical defense will help reduce damage from tower </w:t>
       </w:r>
       <w:r>
         <w:rPr>
@@ -4029,7 +4039,7 @@
           <w:szCs w:val="24"/>
         </w:rPr>
         <w:lastRenderedPageBreak/>
-        <w:t>will help reduce damage from tower shots if you are getting hit.  Destroying a tower rewards gold and experience and unlocks the next objective to be damaged.</w:t>
+        <w:t>shots if you are getting hit.  Destroying a tower rewards gold and experience and unlocks the next objective to be damaged.</w:t>
       </w:r>
     </w:p>
     <w:p>
@@ -5087,7 +5097,23 @@
           <w:sz w:val="24"/>
           <w:szCs w:val="24"/>
         </w:rPr>
-        <w:t xml:space="preserve"> even then, it is a bad option.  You might ask, “But Master, how could it hurt to add extra movement even if it’s just for show?”  Well buckle down kiddo because this is why:  jumping puts you in a special state in the air where you cannot activate any abilities, relics, or items until the animation finishes.  This state is typically referred to as “Silenced” which is one of the strongest forms of crowd control in the game.  By cosmetic jumping you are actively putting yourself into a terrible, CC’d state for </w:t>
+        <w:t xml:space="preserve"> even then, it is a bad option.  You might ask, “But Master, how could it hurt to add extra movement even if it’s just for show?”  Well buckle down kiddo because this is why:  jumping puts you in a special state in the air where you cannot activate any abilities, relics, or items until the animation finishes.  This state is typically referred to as “Silenced” which is one of the strongest forms of crowd control in the game.  By cosmetic jumping you are actively putting yourself into a terrible, </w:t>
+      </w:r>
+      <w:proofErr w:type="spellStart"/>
+      <w:r>
+        <w:rPr>
+          <w:sz w:val="24"/>
+          <w:szCs w:val="24"/>
+        </w:rPr>
+        <w:t>CC’d</w:t>
+      </w:r>
+      <w:proofErr w:type="spellEnd"/>
+      <w:r>
+        <w:rPr>
+          <w:sz w:val="24"/>
+          <w:szCs w:val="24"/>
+        </w:rPr>
+        <w:t xml:space="preserve"> state for </w:t>
       </w:r>
       <w:proofErr w:type="spellStart"/>
       <w:r>
@@ -5963,6 +5989,1328 @@
     <w:p>
       <w:pPr>
         <w:rPr>
+          <w:color w:val="FFFFFF" w:themeColor="background1"/>
+          <w:sz w:val="16"/>
+          <w:szCs w:val="16"/>
+        </w:rPr>
+      </w:pPr>
+      <w:r>
+        <w:rPr>
+          <w:b/>
+          <w:sz w:val="28"/>
+          <w:szCs w:val="28"/>
+        </w:rPr>
+        <w:t>Damage Types</w:t>
+      </w:r>
+      <w:r>
+        <w:rPr>
+          <w:b/>
+          <w:sz w:val="28"/>
+          <w:szCs w:val="28"/>
+        </w:rPr>
+        <w:tab/>
+      </w:r>
+      <w:proofErr w:type="spellStart"/>
+      <w:r>
+        <w:rPr>
+          <w:color w:val="FFFFFF" w:themeColor="background1"/>
+          <w:sz w:val="16"/>
+          <w:szCs w:val="16"/>
+        </w:rPr>
+        <w:t>ALotOfDmg</w:t>
+      </w:r>
+      <w:proofErr w:type="spellEnd"/>
+    </w:p>
+    <w:p>
+      <w:pPr>
+        <w:rPr>
+          <w:b/>
+          <w:sz w:val="28"/>
+          <w:szCs w:val="28"/>
+        </w:rPr>
+      </w:pPr>
+      <w:r>
+        <w:rPr>
+          <w:b/>
+          <w:sz w:val="28"/>
+          <w:szCs w:val="28"/>
+        </w:rPr>
+        <w:tab/>
+      </w:r>
+      <w:r>
+        <w:rPr>
+          <w:sz w:val="24"/>
+          <w:szCs w:val="24"/>
+        </w:rPr>
+        <w:t>There are two types of damage in SMITE:  physical and magical.  The type of damage varies by god and is shown when looking at the god’s stats or when hovering over the god’s image in lobby.  Certain items can only be bought by gods of each damage type.  Mainly, items with magical power can only be bought by magical gods, and physical power items can only be bought by physical gods.  These restricted items will not show up in the item shop while playing a god that does not match the required damage type.</w:t>
+      </w:r>
+      <w:r>
+        <w:rPr>
+          <w:sz w:val="24"/>
+          <w:szCs w:val="24"/>
+        </w:rPr>
+        <w:t xml:space="preserve">  There are a few exceptions to this rule and usually due to an item giving BOTH physical and magical power, though the only power that matters is the one that matches your god’s current damage type</w:t>
+      </w:r>
+      <w:r>
+        <w:rPr>
+          <w:sz w:val="24"/>
+          <w:szCs w:val="24"/>
+        </w:rPr>
+        <w:t xml:space="preserve"> (see </w:t>
+      </w:r>
+      <w:r>
+        <w:rPr>
+          <w:i/>
+          <w:sz w:val="24"/>
+          <w:szCs w:val="24"/>
+        </w:rPr>
+        <w:t>Attacker’s Blessing</w:t>
+      </w:r>
+      <w:r>
+        <w:rPr>
+          <w:sz w:val="24"/>
+          <w:szCs w:val="24"/>
+        </w:rPr>
+        <w:t>)</w:t>
+      </w:r>
+      <w:r>
+        <w:rPr>
+          <w:sz w:val="24"/>
+          <w:szCs w:val="24"/>
+        </w:rPr>
+        <w:t>.</w:t>
+      </w:r>
+      <w:r>
+        <w:rPr>
+          <w:sz w:val="24"/>
+          <w:szCs w:val="24"/>
+        </w:rPr>
+        <w:t xml:space="preserve">  The keyword “power” denotes the increase/decrease of physical and magical damage, while “protection” denotes the increase/decrease of</w:t>
+      </w:r>
+      <w:r>
+        <w:rPr>
+          <w:sz w:val="24"/>
+          <w:szCs w:val="24"/>
+        </w:rPr>
+        <w:t xml:space="preserve"> physical and magical defense.  </w:t>
+      </w:r>
+      <w:r>
+        <w:rPr>
+          <w:sz w:val="24"/>
+          <w:szCs w:val="24"/>
+        </w:rPr>
+        <w:t xml:space="preserve">Damage is </w:t>
+      </w:r>
+      <w:r>
+        <w:rPr>
+          <w:sz w:val="24"/>
+          <w:szCs w:val="24"/>
+        </w:rPr>
+        <w:lastRenderedPageBreak/>
+        <w:t xml:space="preserve">calculated based on a number of factors, but most importantly is the amount of physical/magical power being dealt vs. the amount of physical/magical </w:t>
+      </w:r>
+      <w:r>
+        <w:rPr>
+          <w:sz w:val="24"/>
+          <w:szCs w:val="24"/>
+        </w:rPr>
+        <w:t>protections</w:t>
+      </w:r>
+      <w:r>
+        <w:rPr>
+          <w:sz w:val="24"/>
+          <w:szCs w:val="24"/>
+        </w:rPr>
+        <w:t xml:space="preserve"> of the target respectively</w:t>
+      </w:r>
+      <w:r>
+        <w:rPr>
+          <w:sz w:val="24"/>
+          <w:szCs w:val="24"/>
+        </w:rPr>
+        <w:t xml:space="preserve">.  </w:t>
+      </w:r>
+      <w:r>
+        <w:rPr>
+          <w:b/>
+          <w:sz w:val="28"/>
+          <w:szCs w:val="28"/>
+        </w:rPr>
+        <w:tab/>
+      </w:r>
+    </w:p>
+    <w:p>
+      <w:pPr>
+        <w:rPr>
+          <w:sz w:val="24"/>
+          <w:szCs w:val="24"/>
+        </w:rPr>
+      </w:pPr>
+      <w:r>
+        <w:rPr>
+          <w:b/>
+          <w:sz w:val="24"/>
+          <w:szCs w:val="24"/>
+        </w:rPr>
+        <w:t>Physical</w:t>
+      </w:r>
+      <w:r>
+        <w:rPr>
+          <w:b/>
+          <w:sz w:val="24"/>
+          <w:szCs w:val="24"/>
+        </w:rPr>
+        <w:tab/>
+      </w:r>
+      <w:proofErr w:type="spellStart"/>
+      <w:r>
+        <w:rPr>
+          <w:color w:val="FFFFFF" w:themeColor="background1"/>
+          <w:sz w:val="16"/>
+          <w:szCs w:val="16"/>
+        </w:rPr>
+        <w:t>HackNSlash</w:t>
+      </w:r>
+      <w:proofErr w:type="spellEnd"/>
+      <w:r>
+        <w:rPr>
+          <w:b/>
+          <w:sz w:val="24"/>
+          <w:szCs w:val="24"/>
+        </w:rPr>
+        <w:tab/>
+      </w:r>
+    </w:p>
+    <w:p>
+      <w:pPr>
+        <w:rPr>
+          <w:sz w:val="24"/>
+          <w:szCs w:val="24"/>
+        </w:rPr>
+      </w:pPr>
+      <w:r>
+        <w:rPr>
+          <w:sz w:val="24"/>
+          <w:szCs w:val="24"/>
+        </w:rPr>
+        <w:tab/>
+        <w:t xml:space="preserve">Physical </w:t>
+      </w:r>
+      <w:r>
+        <w:rPr>
+          <w:sz w:val="24"/>
+          <w:szCs w:val="24"/>
+        </w:rPr>
+        <w:t>power</w:t>
+      </w:r>
+      <w:r>
+        <w:rPr>
+          <w:sz w:val="24"/>
+          <w:szCs w:val="24"/>
+        </w:rPr>
+        <w:t xml:space="preserve"> dictates the amount of physical damage you do with auto-attacks and abilities.  It </w:t>
+      </w:r>
+      <w:r>
+        <w:rPr>
+          <w:sz w:val="24"/>
+          <w:szCs w:val="24"/>
+        </w:rPr>
+        <w:t>is reserved for the following classes:  Hunters, Assassins, and Warriors</w:t>
+      </w:r>
+      <w:r>
+        <w:rPr>
+          <w:sz w:val="24"/>
+          <w:szCs w:val="24"/>
+        </w:rPr>
+        <w:t>; only</w:t>
+      </w:r>
+      <w:r>
+        <w:rPr>
+          <w:sz w:val="24"/>
+          <w:szCs w:val="24"/>
+        </w:rPr>
+        <w:t xml:space="preserve"> gods within these three roles are able to purchase</w:t>
+      </w:r>
+      <w:r>
+        <w:rPr>
+          <w:sz w:val="24"/>
+          <w:szCs w:val="24"/>
+        </w:rPr>
+        <w:t xml:space="preserve"> and use physical power items.</w:t>
+      </w:r>
+      <w:r>
+        <w:rPr>
+          <w:sz w:val="24"/>
+          <w:szCs w:val="24"/>
+        </w:rPr>
+        <w:t xml:space="preserve">  </w:t>
+      </w:r>
+      <w:r>
+        <w:rPr>
+          <w:sz w:val="24"/>
+          <w:szCs w:val="24"/>
+        </w:rPr>
+        <w:t>Also n</w:t>
+      </w:r>
+      <w:r>
+        <w:rPr>
+          <w:sz w:val="24"/>
+          <w:szCs w:val="24"/>
+        </w:rPr>
+        <w:t xml:space="preserve">ote </w:t>
+      </w:r>
+      <w:r>
+        <w:rPr>
+          <w:sz w:val="24"/>
+          <w:szCs w:val="24"/>
+        </w:rPr>
+        <w:t>that p</w:t>
+      </w:r>
+      <w:r>
+        <w:rPr>
+          <w:sz w:val="24"/>
+          <w:szCs w:val="24"/>
+        </w:rPr>
+        <w:t xml:space="preserve">hysical damage is the only damage type that can critical hit, though the probability of a </w:t>
+      </w:r>
+      <w:proofErr w:type="spellStart"/>
+      <w:r>
+        <w:rPr>
+          <w:sz w:val="24"/>
+          <w:szCs w:val="24"/>
+        </w:rPr>
+        <w:t>crit</w:t>
+      </w:r>
+      <w:proofErr w:type="spellEnd"/>
+      <w:r>
+        <w:rPr>
+          <w:sz w:val="24"/>
+          <w:szCs w:val="24"/>
+        </w:rPr>
+        <w:t xml:space="preserve"> is dictated by a separate stat.  A critical hit will apply a damage multiplier, therefore, the more power you have, the more damage you gain when you crit.</w:t>
+      </w:r>
+      <w:r>
+        <w:rPr>
+          <w:sz w:val="24"/>
+          <w:szCs w:val="24"/>
+        </w:rPr>
+        <w:t xml:space="preserve">  Physical power is typically given by offensi</w:t>
+      </w:r>
+      <w:r>
+        <w:rPr>
+          <w:sz w:val="24"/>
+          <w:szCs w:val="24"/>
+        </w:rPr>
+        <w:t xml:space="preserve">ve items and often coupled with </w:t>
+      </w:r>
+      <w:r>
+        <w:rPr>
+          <w:sz w:val="24"/>
+          <w:szCs w:val="24"/>
+        </w:rPr>
+        <w:t>stats like attack speed, penetration, and critical hit chance.</w:t>
+      </w:r>
+    </w:p>
+    <w:p>
+      <w:pPr>
+        <w:rPr>
+          <w:sz w:val="24"/>
+          <w:szCs w:val="24"/>
+        </w:rPr>
+      </w:pPr>
+      <w:r>
+        <w:rPr>
+          <w:sz w:val="24"/>
+          <w:szCs w:val="24"/>
+        </w:rPr>
+        <w:tab/>
+        <w:t xml:space="preserve">Physical protection is exactly what it sounds like:  protection against physical </w:t>
+      </w:r>
+      <w:r>
+        <w:rPr>
+          <w:sz w:val="24"/>
+          <w:szCs w:val="24"/>
+        </w:rPr>
+        <w:t>damage.  Unlike power, physical defense can be built by any god, regardless of their damage type.  However, the ruling holds true that if an item gives power of the opposite damage type to the god you’</w:t>
+      </w:r>
+      <w:r>
+        <w:rPr>
+          <w:sz w:val="24"/>
+          <w:szCs w:val="24"/>
+        </w:rPr>
+        <w:t xml:space="preserve">re playing </w:t>
+      </w:r>
+      <w:r>
+        <w:rPr>
+          <w:sz w:val="24"/>
+          <w:szCs w:val="24"/>
+        </w:rPr>
+        <w:t>then</w:t>
+      </w:r>
+      <w:r>
+        <w:rPr>
+          <w:sz w:val="24"/>
+          <w:szCs w:val="24"/>
+        </w:rPr>
+        <w:t xml:space="preserve"> the item cannot be purchased even if the item is primarily defensive in nature.  That means that just because </w:t>
+      </w:r>
+      <w:r>
+        <w:rPr>
+          <w:i/>
+          <w:sz w:val="24"/>
+          <w:szCs w:val="24"/>
+        </w:rPr>
+        <w:t>Void Stone</w:t>
+      </w:r>
+      <w:r>
+        <w:rPr>
+          <w:sz w:val="24"/>
+          <w:szCs w:val="24"/>
+        </w:rPr>
+        <w:t xml:space="preserve"> gives magical defense doesn’t mean you can buy it on a physical god because it also provides magical power.  </w:t>
+      </w:r>
+      <w:r>
+        <w:rPr>
+          <w:sz w:val="24"/>
+          <w:szCs w:val="24"/>
+        </w:rPr>
+        <w:t>Protection</w:t>
+      </w:r>
+      <w:r>
+        <w:rPr>
+          <w:sz w:val="24"/>
+          <w:szCs w:val="24"/>
+        </w:rPr>
+        <w:t xml:space="preserve"> is primarily given by defensive items and often coupled with </w:t>
+      </w:r>
+      <w:r>
+        <w:rPr>
+          <w:sz w:val="24"/>
+          <w:szCs w:val="24"/>
+        </w:rPr>
+        <w:t xml:space="preserve">stats </w:t>
+      </w:r>
+      <w:r>
+        <w:rPr>
+          <w:sz w:val="24"/>
+          <w:szCs w:val="24"/>
+        </w:rPr>
+        <w:t>such as health, HP5, or cooldown reduction.</w:t>
+      </w:r>
+    </w:p>
+    <w:p>
+      <w:pPr>
+        <w:rPr>
+          <w:sz w:val="24"/>
+          <w:szCs w:val="24"/>
+        </w:rPr>
+      </w:pPr>
+      <w:r>
+        <w:rPr>
+          <w:b/>
+          <w:sz w:val="24"/>
+          <w:szCs w:val="24"/>
+        </w:rPr>
+        <w:t>Magical</w:t>
+      </w:r>
+      <w:r>
+        <w:rPr>
+          <w:b/>
+          <w:sz w:val="24"/>
+          <w:szCs w:val="24"/>
+        </w:rPr>
+        <w:tab/>
+      </w:r>
+      <w:r>
+        <w:rPr>
+          <w:color w:val="FFFFFF" w:themeColor="background1"/>
+          <w:sz w:val="16"/>
+          <w:szCs w:val="16"/>
+        </w:rPr>
+        <w:t>HAAAAA!</w:t>
+      </w:r>
+    </w:p>
+    <w:p>
+      <w:pPr>
+        <w:rPr>
+          <w:sz w:val="24"/>
+          <w:szCs w:val="24"/>
+        </w:rPr>
+      </w:pPr>
+      <w:r>
+        <w:rPr>
+          <w:sz w:val="24"/>
+          <w:szCs w:val="24"/>
+        </w:rPr>
+        <w:tab/>
+        <w:t>If you read the previous section about physical power then you will already know what this section is going to be about.  I’ll reiterate it just in case you can’t remember:</w:t>
+      </w:r>
+    </w:p>
+    <w:p>
+      <w:pPr>
+        <w:ind w:firstLine="720"/>
+        <w:rPr>
+          <w:sz w:val="24"/>
+          <w:szCs w:val="24"/>
+        </w:rPr>
+      </w:pPr>
+      <w:r>
+        <w:rPr>
+          <w:strike/>
+          <w:sz w:val="24"/>
+          <w:szCs w:val="24"/>
+        </w:rPr>
+        <w:t>Physical</w:t>
+      </w:r>
+      <w:r>
+        <w:rPr>
+          <w:sz w:val="24"/>
+          <w:szCs w:val="24"/>
+        </w:rPr>
+        <w:t xml:space="preserve"> </w:t>
+      </w:r>
+      <w:r>
+        <w:rPr>
+          <w:color w:val="0070C0"/>
+          <w:sz w:val="24"/>
+          <w:szCs w:val="24"/>
+        </w:rPr>
+        <w:t>Magica</w:t>
+      </w:r>
+      <w:bookmarkStart w:id="0" w:name="_GoBack"/>
+      <w:bookmarkEnd w:id="0"/>
+      <w:r>
+        <w:rPr>
+          <w:color w:val="0070C0"/>
+          <w:sz w:val="24"/>
+          <w:szCs w:val="24"/>
+        </w:rPr>
+        <w:t xml:space="preserve">l </w:t>
+      </w:r>
+      <w:r>
+        <w:rPr>
+          <w:sz w:val="24"/>
+          <w:szCs w:val="24"/>
+        </w:rPr>
+        <w:t xml:space="preserve">power dictates the amount of </w:t>
+      </w:r>
+      <w:r>
+        <w:rPr>
+          <w:strike/>
+          <w:sz w:val="24"/>
+          <w:szCs w:val="24"/>
+        </w:rPr>
+        <w:t>physical</w:t>
+      </w:r>
+      <w:r>
+        <w:rPr>
+          <w:sz w:val="24"/>
+          <w:szCs w:val="24"/>
+        </w:rPr>
+        <w:t xml:space="preserve"> </w:t>
+      </w:r>
+      <w:r>
+        <w:rPr>
+          <w:color w:val="0070C0"/>
+          <w:sz w:val="24"/>
+          <w:szCs w:val="24"/>
+        </w:rPr>
+        <w:t xml:space="preserve">magical </w:t>
+      </w:r>
+      <w:r>
+        <w:rPr>
+          <w:sz w:val="24"/>
+          <w:szCs w:val="24"/>
+        </w:rPr>
+        <w:t xml:space="preserve">damage you do with auto-attacks and abilities.  It is reserved for the following classes:  </w:t>
+      </w:r>
+      <w:r>
+        <w:rPr>
+          <w:strike/>
+          <w:sz w:val="24"/>
+          <w:szCs w:val="24"/>
+        </w:rPr>
+        <w:t>Hunters, Assassins, and Warriors</w:t>
+      </w:r>
+      <w:r>
+        <w:rPr>
+          <w:sz w:val="24"/>
+          <w:szCs w:val="24"/>
+        </w:rPr>
+        <w:t xml:space="preserve"> </w:t>
+      </w:r>
+      <w:r>
+        <w:rPr>
+          <w:color w:val="0070C0"/>
+          <w:sz w:val="24"/>
+          <w:szCs w:val="24"/>
+        </w:rPr>
+        <w:t>M</w:t>
+      </w:r>
+      <w:r>
+        <w:rPr>
+          <w:color w:val="0070C0"/>
+          <w:sz w:val="24"/>
+          <w:szCs w:val="24"/>
+        </w:rPr>
+        <w:t>age</w:t>
+      </w:r>
+      <w:r>
+        <w:rPr>
+          <w:color w:val="0070C0"/>
+          <w:sz w:val="24"/>
+          <w:szCs w:val="24"/>
+        </w:rPr>
+        <w:t>s and G</w:t>
+      </w:r>
+      <w:r>
+        <w:rPr>
+          <w:color w:val="0070C0"/>
+          <w:sz w:val="24"/>
+          <w:szCs w:val="24"/>
+        </w:rPr>
+        <w:t>uardians</w:t>
+      </w:r>
+      <w:r>
+        <w:rPr>
+          <w:sz w:val="24"/>
+          <w:szCs w:val="24"/>
+        </w:rPr>
+        <w:t xml:space="preserve">; only gods within these </w:t>
+      </w:r>
+      <w:r>
+        <w:rPr>
+          <w:strike/>
+          <w:sz w:val="24"/>
+          <w:szCs w:val="24"/>
+        </w:rPr>
+        <w:t>three</w:t>
+      </w:r>
+      <w:r>
+        <w:rPr>
+          <w:sz w:val="24"/>
+          <w:szCs w:val="24"/>
+        </w:rPr>
+        <w:t xml:space="preserve"> </w:t>
+      </w:r>
+      <w:r>
+        <w:rPr>
+          <w:color w:val="0070C0"/>
+          <w:sz w:val="24"/>
+          <w:szCs w:val="24"/>
+        </w:rPr>
+        <w:t xml:space="preserve">two </w:t>
+      </w:r>
+      <w:r>
+        <w:rPr>
+          <w:sz w:val="24"/>
+          <w:szCs w:val="24"/>
+        </w:rPr>
+        <w:t xml:space="preserve">roles are able to purchase and use </w:t>
+      </w:r>
+      <w:r>
+        <w:rPr>
+          <w:strike/>
+          <w:sz w:val="24"/>
+          <w:szCs w:val="24"/>
+        </w:rPr>
+        <w:t>physical</w:t>
+      </w:r>
+      <w:r>
+        <w:rPr>
+          <w:sz w:val="24"/>
+          <w:szCs w:val="24"/>
+        </w:rPr>
+        <w:t xml:space="preserve"> </w:t>
+      </w:r>
+      <w:r>
+        <w:rPr>
+          <w:color w:val="0070C0"/>
+          <w:sz w:val="24"/>
+          <w:szCs w:val="24"/>
+        </w:rPr>
+        <w:t xml:space="preserve">magical </w:t>
+      </w:r>
+      <w:r>
+        <w:rPr>
+          <w:sz w:val="24"/>
+          <w:szCs w:val="24"/>
+        </w:rPr>
+        <w:t xml:space="preserve">power items.  Also </w:t>
+      </w:r>
+      <w:r>
+        <w:rPr>
+          <w:sz w:val="24"/>
+          <w:szCs w:val="24"/>
+        </w:rPr>
+        <w:t>note</w:t>
+      </w:r>
+      <w:r>
+        <w:rPr>
+          <w:sz w:val="24"/>
+          <w:szCs w:val="24"/>
+        </w:rPr>
+        <w:t xml:space="preserve"> that </w:t>
+      </w:r>
+      <w:r>
+        <w:rPr>
+          <w:strike/>
+          <w:sz w:val="24"/>
+          <w:szCs w:val="24"/>
+        </w:rPr>
+        <w:t>physical</w:t>
+      </w:r>
+      <w:r>
+        <w:rPr>
+          <w:sz w:val="24"/>
+          <w:szCs w:val="24"/>
+        </w:rPr>
+        <w:t xml:space="preserve"> </w:t>
+      </w:r>
+      <w:r>
+        <w:rPr>
+          <w:color w:val="0070C0"/>
+          <w:sz w:val="24"/>
+          <w:szCs w:val="24"/>
+        </w:rPr>
+        <w:t xml:space="preserve">magical </w:t>
+      </w:r>
+      <w:r>
+        <w:rPr>
+          <w:sz w:val="24"/>
+          <w:szCs w:val="24"/>
+        </w:rPr>
+        <w:t>damage i</w:t>
+      </w:r>
+      <w:r>
+        <w:rPr>
+          <w:strike/>
+          <w:sz w:val="24"/>
+          <w:szCs w:val="24"/>
+        </w:rPr>
+        <w:t>s the only damage type that can</w:t>
+      </w:r>
+      <w:r>
+        <w:rPr>
+          <w:sz w:val="24"/>
+          <w:szCs w:val="24"/>
+        </w:rPr>
+        <w:t xml:space="preserve"> </w:t>
+      </w:r>
+      <w:r>
+        <w:rPr>
+          <w:color w:val="0070C0"/>
+          <w:sz w:val="24"/>
+          <w:szCs w:val="24"/>
+        </w:rPr>
+        <w:t>CANNOT</w:t>
+      </w:r>
+      <w:r>
+        <w:rPr>
+          <w:color w:val="0070C0"/>
+          <w:sz w:val="24"/>
+          <w:szCs w:val="24"/>
+        </w:rPr>
+        <w:t xml:space="preserve"> </w:t>
+      </w:r>
+      <w:r>
+        <w:rPr>
+          <w:sz w:val="24"/>
+          <w:szCs w:val="24"/>
+        </w:rPr>
+        <w:t xml:space="preserve">critical hit, though </w:t>
+      </w:r>
+      <w:r>
+        <w:rPr>
+          <w:strike/>
+          <w:sz w:val="24"/>
+          <w:szCs w:val="24"/>
+        </w:rPr>
+        <w:t xml:space="preserve">the probability of a </w:t>
+      </w:r>
+      <w:proofErr w:type="spellStart"/>
+      <w:r>
+        <w:rPr>
+          <w:strike/>
+          <w:sz w:val="24"/>
+          <w:szCs w:val="24"/>
+        </w:rPr>
+        <w:t>crit</w:t>
+      </w:r>
+      <w:proofErr w:type="spellEnd"/>
+      <w:r>
+        <w:rPr>
+          <w:strike/>
+          <w:sz w:val="24"/>
+          <w:szCs w:val="24"/>
+        </w:rPr>
+        <w:t xml:space="preserve"> is dictated by a separate stat</w:t>
+      </w:r>
+      <w:r>
+        <w:rPr>
+          <w:sz w:val="24"/>
+          <w:szCs w:val="24"/>
+        </w:rPr>
+        <w:t xml:space="preserve"> </w:t>
+      </w:r>
+      <w:r>
+        <w:rPr>
+          <w:color w:val="0070C0"/>
+          <w:sz w:val="24"/>
+          <w:szCs w:val="24"/>
+        </w:rPr>
+        <w:t>it can still fuck someone up big time</w:t>
+      </w:r>
+      <w:r>
+        <w:rPr>
+          <w:sz w:val="24"/>
+          <w:szCs w:val="24"/>
+        </w:rPr>
+        <w:t>.  A</w:t>
+      </w:r>
+      <w:r>
+        <w:rPr>
+          <w:color w:val="0070C0"/>
+          <w:sz w:val="24"/>
+          <w:szCs w:val="24"/>
+        </w:rPr>
+        <w:t>n</w:t>
+      </w:r>
+      <w:r>
+        <w:rPr>
+          <w:sz w:val="24"/>
+          <w:szCs w:val="24"/>
+        </w:rPr>
+        <w:t xml:space="preserve"> </w:t>
+      </w:r>
+      <w:r>
+        <w:rPr>
+          <w:strike/>
+          <w:sz w:val="24"/>
+          <w:szCs w:val="24"/>
+        </w:rPr>
+        <w:t>critical hit</w:t>
+      </w:r>
+      <w:r>
+        <w:rPr>
+          <w:sz w:val="24"/>
+          <w:szCs w:val="24"/>
+        </w:rPr>
+        <w:t xml:space="preserve"> </w:t>
+      </w:r>
+      <w:r>
+        <w:rPr>
+          <w:color w:val="0070C0"/>
+          <w:sz w:val="24"/>
+          <w:szCs w:val="24"/>
+        </w:rPr>
+        <w:t xml:space="preserve">ability </w:t>
+      </w:r>
+      <w:r>
+        <w:rPr>
+          <w:sz w:val="24"/>
+          <w:szCs w:val="24"/>
+        </w:rPr>
+        <w:t xml:space="preserve">will apply a </w:t>
+      </w:r>
+      <w:r>
+        <w:rPr>
+          <w:strike/>
+          <w:sz w:val="24"/>
+          <w:szCs w:val="24"/>
+        </w:rPr>
+        <w:t>damage multiplier</w:t>
+      </w:r>
+      <w:r>
+        <w:rPr>
+          <w:sz w:val="24"/>
+          <w:szCs w:val="24"/>
+        </w:rPr>
+        <w:t xml:space="preserve"> </w:t>
+      </w:r>
+      <w:r>
+        <w:rPr>
+          <w:color w:val="0070C0"/>
+          <w:sz w:val="24"/>
+          <w:szCs w:val="24"/>
+        </w:rPr>
+        <w:t>metric fuck-ton of damage</w:t>
+      </w:r>
+      <w:r>
+        <w:rPr>
+          <w:sz w:val="24"/>
+          <w:szCs w:val="24"/>
+        </w:rPr>
+        <w:t xml:space="preserve">, therefore, the more power you have, the more damage you gain when you </w:t>
+      </w:r>
+      <w:proofErr w:type="spellStart"/>
+      <w:r>
+        <w:rPr>
+          <w:strike/>
+          <w:sz w:val="24"/>
+          <w:szCs w:val="24"/>
+        </w:rPr>
+        <w:t>crit</w:t>
+      </w:r>
+      <w:proofErr w:type="spellEnd"/>
+      <w:r>
+        <w:rPr>
+          <w:sz w:val="24"/>
+          <w:szCs w:val="24"/>
+        </w:rPr>
+        <w:t xml:space="preserve"> </w:t>
+      </w:r>
+      <w:r>
+        <w:rPr>
+          <w:color w:val="0070C0"/>
+          <w:sz w:val="24"/>
+          <w:szCs w:val="24"/>
+        </w:rPr>
+        <w:t>press a button</w:t>
+      </w:r>
+      <w:r>
+        <w:rPr>
+          <w:sz w:val="24"/>
+          <w:szCs w:val="24"/>
+        </w:rPr>
+        <w:t xml:space="preserve">.  </w:t>
+      </w:r>
+      <w:r>
+        <w:rPr>
+          <w:strike/>
+          <w:sz w:val="24"/>
+          <w:szCs w:val="24"/>
+        </w:rPr>
+        <w:t>Physical</w:t>
+      </w:r>
+      <w:r>
+        <w:rPr>
+          <w:sz w:val="24"/>
+          <w:szCs w:val="24"/>
+        </w:rPr>
+        <w:t xml:space="preserve"> </w:t>
+      </w:r>
+      <w:r>
+        <w:rPr>
+          <w:color w:val="0070C0"/>
+          <w:sz w:val="24"/>
+          <w:szCs w:val="24"/>
+        </w:rPr>
+        <w:t>Magical</w:t>
+      </w:r>
+      <w:r>
+        <w:rPr>
+          <w:color w:val="0070C0"/>
+          <w:sz w:val="24"/>
+          <w:szCs w:val="24"/>
+        </w:rPr>
+        <w:t xml:space="preserve"> </w:t>
+      </w:r>
+      <w:r>
+        <w:rPr>
+          <w:sz w:val="24"/>
+          <w:szCs w:val="24"/>
+        </w:rPr>
+        <w:t xml:space="preserve">power is typically given by offensive items and often coupled with stats like attack speed, penetration, and </w:t>
+      </w:r>
+      <w:r>
+        <w:rPr>
+          <w:strike/>
+          <w:sz w:val="24"/>
+          <w:szCs w:val="24"/>
+        </w:rPr>
+        <w:t>critical hit chance</w:t>
+      </w:r>
+      <w:r>
+        <w:rPr>
+          <w:sz w:val="24"/>
+          <w:szCs w:val="24"/>
+        </w:rPr>
+        <w:t xml:space="preserve"> </w:t>
+      </w:r>
+      <w:r>
+        <w:rPr>
+          <w:color w:val="0070C0"/>
+          <w:sz w:val="24"/>
+          <w:szCs w:val="24"/>
+        </w:rPr>
+        <w:t>more power</w:t>
+      </w:r>
+      <w:r>
+        <w:rPr>
+          <w:sz w:val="24"/>
+          <w:szCs w:val="24"/>
+        </w:rPr>
+        <w:t>.</w:t>
+      </w:r>
+    </w:p>
+    <w:p>
+      <w:pPr>
+        <w:rPr>
+          <w:sz w:val="24"/>
+          <w:szCs w:val="24"/>
+        </w:rPr>
+      </w:pPr>
+      <w:r>
+        <w:rPr>
+          <w:sz w:val="24"/>
+          <w:szCs w:val="24"/>
+        </w:rPr>
+        <w:tab/>
+      </w:r>
+      <w:r>
+        <w:rPr>
+          <w:strike/>
+          <w:sz w:val="24"/>
+          <w:szCs w:val="24"/>
+        </w:rPr>
+        <w:t>Physical</w:t>
+      </w:r>
+      <w:r>
+        <w:rPr>
+          <w:sz w:val="24"/>
+          <w:szCs w:val="24"/>
+        </w:rPr>
+        <w:t xml:space="preserve"> </w:t>
+      </w:r>
+      <w:r>
+        <w:rPr>
+          <w:color w:val="0070C0"/>
+          <w:sz w:val="24"/>
+          <w:szCs w:val="24"/>
+        </w:rPr>
+        <w:t xml:space="preserve">Magical </w:t>
+      </w:r>
+      <w:r>
+        <w:rPr>
+          <w:sz w:val="24"/>
+          <w:szCs w:val="24"/>
+        </w:rPr>
+        <w:t xml:space="preserve">protection is exactly what it sounds like:  protection against </w:t>
+      </w:r>
+      <w:r>
+        <w:rPr>
+          <w:strike/>
+          <w:sz w:val="24"/>
+          <w:szCs w:val="24"/>
+        </w:rPr>
+        <w:t>physical</w:t>
+      </w:r>
+      <w:r>
+        <w:rPr>
+          <w:sz w:val="24"/>
+          <w:szCs w:val="24"/>
+        </w:rPr>
+        <w:t xml:space="preserve"> </w:t>
+      </w:r>
+      <w:r>
+        <w:rPr>
+          <w:color w:val="0070C0"/>
+          <w:sz w:val="24"/>
+          <w:szCs w:val="24"/>
+        </w:rPr>
+        <w:t xml:space="preserve">magical </w:t>
+      </w:r>
+      <w:r>
+        <w:rPr>
+          <w:sz w:val="24"/>
+          <w:szCs w:val="24"/>
+        </w:rPr>
+        <w:t xml:space="preserve">damage.  Unlike power, </w:t>
+      </w:r>
+      <w:r>
+        <w:rPr>
+          <w:strike/>
+          <w:sz w:val="24"/>
+          <w:szCs w:val="24"/>
+        </w:rPr>
+        <w:t>physical</w:t>
+      </w:r>
+      <w:r>
+        <w:rPr>
+          <w:sz w:val="24"/>
+          <w:szCs w:val="24"/>
+        </w:rPr>
+        <w:t xml:space="preserve"> </w:t>
+      </w:r>
+      <w:r>
+        <w:rPr>
+          <w:color w:val="0070C0"/>
+          <w:sz w:val="24"/>
+          <w:szCs w:val="24"/>
+        </w:rPr>
+        <w:t xml:space="preserve">magical </w:t>
+      </w:r>
+      <w:r>
+        <w:rPr>
+          <w:sz w:val="24"/>
+          <w:szCs w:val="24"/>
+        </w:rPr>
+        <w:t xml:space="preserve">defense can be built by any god, regardless of their damage type.  However, the ruling holds true that if an item gives power of the opposite </w:t>
+      </w:r>
+      <w:r>
+        <w:rPr>
+          <w:sz w:val="24"/>
+          <w:szCs w:val="24"/>
+        </w:rPr>
+        <w:lastRenderedPageBreak/>
+        <w:t xml:space="preserve">damage type to the god you’re playing then the item cannot be purchased even if the item is primarily defensive in nature.  That means that just because </w:t>
+      </w:r>
+      <w:r>
+        <w:rPr>
+          <w:i/>
+          <w:strike/>
+          <w:sz w:val="24"/>
+          <w:szCs w:val="24"/>
+        </w:rPr>
+        <w:t>Void Stone</w:t>
+      </w:r>
+      <w:r>
+        <w:rPr>
+          <w:sz w:val="24"/>
+          <w:szCs w:val="24"/>
+        </w:rPr>
+        <w:t xml:space="preserve"> </w:t>
+      </w:r>
+      <w:proofErr w:type="spellStart"/>
+      <w:r>
+        <w:rPr>
+          <w:i/>
+          <w:color w:val="0070C0"/>
+          <w:sz w:val="24"/>
+          <w:szCs w:val="24"/>
+        </w:rPr>
+        <w:t>Ancile</w:t>
+      </w:r>
+      <w:proofErr w:type="spellEnd"/>
+      <w:r>
+        <w:rPr>
+          <w:i/>
+          <w:color w:val="0070C0"/>
+          <w:sz w:val="24"/>
+          <w:szCs w:val="24"/>
+        </w:rPr>
+        <w:t xml:space="preserve"> </w:t>
+      </w:r>
+      <w:r>
+        <w:rPr>
+          <w:sz w:val="24"/>
+          <w:szCs w:val="24"/>
+        </w:rPr>
+        <w:t xml:space="preserve">gives </w:t>
+      </w:r>
+      <w:r>
+        <w:rPr>
+          <w:strike/>
+          <w:sz w:val="24"/>
+          <w:szCs w:val="24"/>
+        </w:rPr>
+        <w:t>magical</w:t>
+      </w:r>
+      <w:r>
+        <w:rPr>
+          <w:sz w:val="24"/>
+          <w:szCs w:val="24"/>
+        </w:rPr>
+        <w:t xml:space="preserve"> </w:t>
+      </w:r>
+      <w:r>
+        <w:rPr>
+          <w:color w:val="0070C0"/>
+          <w:sz w:val="24"/>
+          <w:szCs w:val="24"/>
+        </w:rPr>
+        <w:t xml:space="preserve">physical </w:t>
+      </w:r>
+      <w:r>
+        <w:rPr>
+          <w:sz w:val="24"/>
+          <w:szCs w:val="24"/>
+        </w:rPr>
+        <w:t xml:space="preserve">defense doesn’t mean you can buy it on a </w:t>
+      </w:r>
+      <w:r>
+        <w:rPr>
+          <w:strike/>
+          <w:sz w:val="24"/>
+          <w:szCs w:val="24"/>
+        </w:rPr>
+        <w:t>physical</w:t>
+      </w:r>
+      <w:r>
+        <w:rPr>
+          <w:sz w:val="24"/>
+          <w:szCs w:val="24"/>
+        </w:rPr>
+        <w:t xml:space="preserve"> </w:t>
+      </w:r>
+      <w:r>
+        <w:rPr>
+          <w:color w:val="0070C0"/>
+          <w:sz w:val="24"/>
+          <w:szCs w:val="24"/>
+        </w:rPr>
+        <w:t xml:space="preserve">magical </w:t>
+      </w:r>
+      <w:r>
+        <w:rPr>
+          <w:sz w:val="24"/>
+          <w:szCs w:val="24"/>
+        </w:rPr>
+        <w:t xml:space="preserve">god because it also provides </w:t>
+      </w:r>
+      <w:r>
+        <w:rPr>
+          <w:strike/>
+          <w:sz w:val="24"/>
+          <w:szCs w:val="24"/>
+        </w:rPr>
+        <w:t>magical</w:t>
+      </w:r>
+      <w:r>
+        <w:rPr>
+          <w:sz w:val="24"/>
+          <w:szCs w:val="24"/>
+        </w:rPr>
+        <w:t xml:space="preserve"> </w:t>
+      </w:r>
+      <w:r>
+        <w:rPr>
+          <w:color w:val="0070C0"/>
+          <w:sz w:val="24"/>
+          <w:szCs w:val="24"/>
+        </w:rPr>
+        <w:t xml:space="preserve">physical </w:t>
+      </w:r>
+      <w:r>
+        <w:rPr>
+          <w:sz w:val="24"/>
+          <w:szCs w:val="24"/>
+        </w:rPr>
+        <w:t xml:space="preserve">power.  </w:t>
+      </w:r>
+      <w:r>
+        <w:rPr>
+          <w:sz w:val="24"/>
+          <w:szCs w:val="24"/>
+        </w:rPr>
+        <w:t>Protection</w:t>
+      </w:r>
+      <w:r>
+        <w:rPr>
+          <w:sz w:val="24"/>
+          <w:szCs w:val="24"/>
+        </w:rPr>
+        <w:t xml:space="preserve"> is primarily given by defensive items and often coupled with stats such as health, HP5, or cooldown reduction.</w:t>
+      </w:r>
+    </w:p>
+    <w:p>
+      <w:pPr>
+        <w:rPr>
+          <w:sz w:val="24"/>
+          <w:szCs w:val="24"/>
+        </w:rPr>
+      </w:pPr>
+    </w:p>
+    <w:p>
+      <w:pPr>
+        <w:rPr>
+          <w:sz w:val="24"/>
+          <w:szCs w:val="24"/>
+        </w:rPr>
+      </w:pPr>
+    </w:p>
+    <w:p>
+      <w:pPr>
+        <w:rPr>
+          <w:sz w:val="24"/>
+          <w:szCs w:val="24"/>
+        </w:rPr>
+      </w:pPr>
+    </w:p>
+    <w:p>
+      <w:pPr>
+        <w:rPr>
+          <w:sz w:val="24"/>
+          <w:szCs w:val="24"/>
+        </w:rPr>
+      </w:pPr>
+    </w:p>
+    <w:p>
+      <w:pPr>
+        <w:rPr>
+          <w:sz w:val="24"/>
+          <w:szCs w:val="24"/>
+        </w:rPr>
+      </w:pPr>
+    </w:p>
+    <w:p>
+      <w:pPr>
+        <w:rPr>
+          <w:sz w:val="24"/>
+          <w:szCs w:val="24"/>
+        </w:rPr>
+      </w:pPr>
+    </w:p>
+    <w:p>
+      <w:pPr>
+        <w:rPr>
+          <w:sz w:val="24"/>
+          <w:szCs w:val="24"/>
+        </w:rPr>
+      </w:pPr>
+    </w:p>
+    <w:p>
+      <w:pPr>
+        <w:rPr>
+          <w:sz w:val="24"/>
+          <w:szCs w:val="24"/>
+        </w:rPr>
+      </w:pPr>
+    </w:p>
+    <w:p>
+      <w:pPr>
+        <w:rPr>
+          <w:sz w:val="24"/>
+          <w:szCs w:val="24"/>
+        </w:rPr>
+      </w:pPr>
+    </w:p>
+    <w:p>
+      <w:pPr>
+        <w:rPr>
+          <w:sz w:val="24"/>
+          <w:szCs w:val="24"/>
+        </w:rPr>
+      </w:pPr>
+    </w:p>
+    <w:p>
+      <w:pPr>
+        <w:rPr>
+          <w:sz w:val="24"/>
+          <w:szCs w:val="24"/>
+        </w:rPr>
+      </w:pPr>
+    </w:p>
+    <w:p>
+      <w:pPr>
+        <w:rPr>
+          <w:sz w:val="24"/>
+          <w:szCs w:val="24"/>
+        </w:rPr>
+      </w:pPr>
+    </w:p>
+    <w:p>
+      <w:pPr>
+        <w:rPr>
+          <w:sz w:val="24"/>
+          <w:szCs w:val="24"/>
+        </w:rPr>
+      </w:pPr>
+    </w:p>
+    <w:p>
+      <w:pPr>
+        <w:rPr>
           <w:sz w:val="24"/>
           <w:szCs w:val="24"/>
         </w:rPr>
@@ -6434,16 +7782,7 @@
           <w:sz w:val="24"/>
           <w:szCs w:val="24"/>
         </w:rPr>
-        <w:t xml:space="preserve">  Escorting minions i</w:t>
-      </w:r>
-      <w:bookmarkStart w:id="0" w:name="_GoBack"/>
-      <w:bookmarkEnd w:id="0"/>
-      <w:r>
-        <w:rPr>
-          <w:sz w:val="24"/>
-          <w:szCs w:val="24"/>
-        </w:rPr>
-        <w:t>nto the portal will still count each minion as 1 ticket, only last-hitting is changed at this time in the game.</w:t>
+        <w:t xml:space="preserve">  Escorting minions into the portal will still count each minion as 1 ticket, only last-hitting is changed at this time in the game.</w:t>
       </w:r>
     </w:p>
     <w:sectPr>
@@ -8171,7 +9510,7 @@
 </file>
 
 <file path=customXml/itemProps1.xml><?xml version="1.0" encoding="utf-8"?>
-<ds:datastoreItem xmlns:ds="http://schemas.openxmlformats.org/officeDocument/2006/customXml" ds:itemID="{845AAD4F-4B80-4B01-9BA0-18C64CD49FDF}">
+<ds:datastoreItem xmlns:ds="http://schemas.openxmlformats.org/officeDocument/2006/customXml" ds:itemID="{B9B98B73-59CF-4C3A-9D61-7EF84C9B16B1}">
   <ds:schemaRefs>
     <ds:schemaRef ds:uri="http://schemas.openxmlformats.org/officeDocument/2006/bibliography"/>
   </ds:schemaRefs>

</xml_diff>

<commit_message>
Added section for Stats
- subsection Power
- subsection Penetration
</commit_message>
<xml_diff>
--- a/SMITE Guide.docx
+++ b/SMITE Guide.docx
@@ -297,7 +297,13 @@
         <w:rPr>
           <w:vertAlign w:val="subscript"/>
         </w:rPr>
-        <w:t xml:space="preserve"> semi-casual reader helpers.</w:t>
+        <w:t xml:space="preserve"> semi-casual reading aids</w:t>
+      </w:r>
+      <w:r>
+        <w:rPr>
+          <w:vertAlign w:val="subscript"/>
+        </w:rPr>
+        <w:t>.</w:t>
       </w:r>
     </w:p>
     <w:p>
@@ -1461,7 +1467,7 @@
           <w:sz w:val="24"/>
           <w:szCs w:val="24"/>
         </w:rPr>
-        <w:t>Giggity</w:t>
+        <w:t>SoMuchMath</w:t>
       </w:r>
       <w:proofErr w:type="spellEnd"/>
       <w:r>
@@ -2697,7 +2703,7 @@
           <w:sz w:val="24"/>
           <w:szCs w:val="24"/>
         </w:rPr>
-        <w:t>A101</w:t>
+        <w:t>Deicide</w:t>
       </w:r>
       <w:r>
         <w:rPr>
@@ -4463,6 +4469,20 @@
         </w:rPr>
         <w:t xml:space="preserve"> – Fire Giant</w:t>
       </w:r>
+      <w:r>
+        <w:rPr>
+          <w:sz w:val="24"/>
+          <w:szCs w:val="24"/>
+        </w:rPr>
+        <w:t>; may also refer to boss object</w:t>
+      </w:r>
+      <w:r>
+        <w:rPr>
+          <w:sz w:val="24"/>
+          <w:szCs w:val="24"/>
+        </w:rPr>
+        <w:t>ives in non-conquest game modes.</w:t>
+      </w:r>
     </w:p>
     <w:p>
       <w:pPr>
@@ -4796,21 +4816,117 @@
     </w:p>
     <w:p>
       <w:pPr>
-        <w:rPr>
-          <w:b/>
-          <w:sz w:val="28"/>
-          <w:szCs w:val="28"/>
-        </w:rPr>
-      </w:pPr>
-    </w:p>
-    <w:p>
-      <w:pPr>
-        <w:rPr>
-          <w:b/>
-          <w:sz w:val="28"/>
-          <w:szCs w:val="28"/>
-        </w:rPr>
-      </w:pPr>
+        <w:pStyle w:val="ListParagraph"/>
+        <w:numPr>
+          <w:ilvl w:val="1"/>
+          <w:numId w:val="5"/>
+        </w:numPr>
+        <w:rPr>
+          <w:sz w:val="24"/>
+          <w:szCs w:val="24"/>
+        </w:rPr>
+      </w:pPr>
+      <w:r>
+        <w:rPr>
+          <w:b/>
+          <w:sz w:val="24"/>
+          <w:szCs w:val="24"/>
+        </w:rPr>
+        <w:t xml:space="preserve">Pen </w:t>
+      </w:r>
+      <w:r>
+        <w:rPr>
+          <w:sz w:val="24"/>
+          <w:szCs w:val="24"/>
+        </w:rPr>
+        <w:t>– Penetration</w:t>
+      </w:r>
+    </w:p>
+    <w:p>
+      <w:pPr>
+        <w:pStyle w:val="ListParagraph"/>
+        <w:numPr>
+          <w:ilvl w:val="1"/>
+          <w:numId w:val="5"/>
+        </w:numPr>
+        <w:rPr>
+          <w:sz w:val="24"/>
+          <w:szCs w:val="24"/>
+        </w:rPr>
+      </w:pPr>
+      <w:r>
+        <w:rPr>
+          <w:b/>
+          <w:sz w:val="24"/>
+          <w:szCs w:val="24"/>
+        </w:rPr>
+        <w:t xml:space="preserve">CDR </w:t>
+      </w:r>
+      <w:r>
+        <w:rPr>
+          <w:sz w:val="24"/>
+          <w:szCs w:val="24"/>
+        </w:rPr>
+        <w:t>– Cooldown reduction</w:t>
+      </w:r>
+    </w:p>
+    <w:p>
+      <w:pPr>
+        <w:pStyle w:val="ListParagraph"/>
+        <w:numPr>
+          <w:ilvl w:val="1"/>
+          <w:numId w:val="5"/>
+        </w:numPr>
+        <w:rPr>
+          <w:sz w:val="24"/>
+          <w:szCs w:val="24"/>
+        </w:rPr>
+      </w:pPr>
+      <w:r>
+        <w:rPr>
+          <w:b/>
+          <w:sz w:val="24"/>
+          <w:szCs w:val="24"/>
+        </w:rPr>
+        <w:t>CCR</w:t>
+      </w:r>
+      <w:r>
+        <w:rPr>
+          <w:sz w:val="24"/>
+          <w:szCs w:val="24"/>
+        </w:rPr>
+        <w:t xml:space="preserve"> – Crowd control reduction</w:t>
+      </w:r>
+    </w:p>
+    <w:p>
+      <w:pPr>
+        <w:pStyle w:val="ListParagraph"/>
+        <w:numPr>
+          <w:ilvl w:val="1"/>
+          <w:numId w:val="5"/>
+        </w:numPr>
+        <w:rPr>
+          <w:sz w:val="24"/>
+          <w:szCs w:val="24"/>
+        </w:rPr>
+      </w:pPr>
+      <w:proofErr w:type="spellStart"/>
+      <w:r>
+        <w:rPr>
+          <w:b/>
+          <w:sz w:val="24"/>
+          <w:szCs w:val="24"/>
+        </w:rPr>
+        <w:t>Crit</w:t>
+      </w:r>
+      <w:proofErr w:type="spellEnd"/>
+      <w:r>
+        <w:rPr>
+          <w:sz w:val="24"/>
+          <w:szCs w:val="24"/>
+        </w:rPr>
+        <w:t xml:space="preserve"> – Critical attack, critical hit, critical chance</w:t>
+      </w:r>
     </w:p>
     <w:p>
       <w:pPr>
@@ -6475,17 +6591,7 @@
           <w:sz w:val="24"/>
           <w:szCs w:val="24"/>
         </w:rPr>
-        <w:t>Magica</w:t>
-      </w:r>
-      <w:bookmarkStart w:id="0" w:name="_GoBack"/>
-      <w:bookmarkEnd w:id="0"/>
-      <w:r>
-        <w:rPr>
-          <w:color w:val="0070C0"/>
-          <w:sz w:val="24"/>
-          <w:szCs w:val="24"/>
-        </w:rPr>
-        <w:t xml:space="preserve">l </w:t>
+        <w:t xml:space="preserve">Magical </w:t>
       </w:r>
       <w:r>
         <w:rPr>
@@ -7215,160 +7321,2594 @@
     <w:p>
       <w:pPr>
         <w:rPr>
-          <w:sz w:val="24"/>
-          <w:szCs w:val="24"/>
-        </w:rPr>
-      </w:pPr>
-    </w:p>
-    <w:p>
-      <w:pPr>
-        <w:rPr>
-          <w:sz w:val="24"/>
-          <w:szCs w:val="24"/>
-        </w:rPr>
-      </w:pPr>
-    </w:p>
-    <w:p>
-      <w:pPr>
-        <w:rPr>
-          <w:sz w:val="24"/>
-          <w:szCs w:val="24"/>
-        </w:rPr>
-      </w:pPr>
-    </w:p>
-    <w:p>
-      <w:pPr>
-        <w:rPr>
-          <w:sz w:val="24"/>
-          <w:szCs w:val="24"/>
-        </w:rPr>
-      </w:pPr>
-    </w:p>
-    <w:p>
-      <w:pPr>
-        <w:rPr>
-          <w:sz w:val="24"/>
-          <w:szCs w:val="24"/>
-        </w:rPr>
-      </w:pPr>
-    </w:p>
-    <w:p>
-      <w:pPr>
-        <w:rPr>
-          <w:sz w:val="24"/>
-          <w:szCs w:val="24"/>
-        </w:rPr>
-      </w:pPr>
-    </w:p>
-    <w:p>
-      <w:pPr>
-        <w:rPr>
-          <w:sz w:val="24"/>
-          <w:szCs w:val="24"/>
-        </w:rPr>
-      </w:pPr>
-    </w:p>
-    <w:p>
-      <w:pPr>
-        <w:rPr>
-          <w:sz w:val="24"/>
-          <w:szCs w:val="24"/>
-        </w:rPr>
-      </w:pPr>
-    </w:p>
-    <w:p>
-      <w:pPr>
-        <w:rPr>
-          <w:sz w:val="24"/>
-          <w:szCs w:val="24"/>
-        </w:rPr>
-      </w:pPr>
-    </w:p>
-    <w:p>
-      <w:pPr>
-        <w:rPr>
-          <w:sz w:val="24"/>
-          <w:szCs w:val="24"/>
-        </w:rPr>
-      </w:pPr>
-    </w:p>
-    <w:p>
-      <w:pPr>
-        <w:rPr>
-          <w:sz w:val="24"/>
-          <w:szCs w:val="24"/>
-        </w:rPr>
-      </w:pPr>
-    </w:p>
-    <w:p>
-      <w:pPr>
-        <w:rPr>
-          <w:sz w:val="24"/>
-          <w:szCs w:val="24"/>
-        </w:rPr>
-      </w:pPr>
-    </w:p>
-    <w:p>
-      <w:pPr>
-        <w:rPr>
-          <w:sz w:val="24"/>
-          <w:szCs w:val="24"/>
-        </w:rPr>
-      </w:pPr>
-    </w:p>
-    <w:p>
-      <w:pPr>
-        <w:rPr>
-          <w:sz w:val="24"/>
-          <w:szCs w:val="24"/>
-        </w:rPr>
-      </w:pPr>
-    </w:p>
-    <w:p>
-      <w:pPr>
-        <w:rPr>
-          <w:sz w:val="24"/>
-          <w:szCs w:val="24"/>
-        </w:rPr>
-      </w:pPr>
-    </w:p>
-    <w:p>
-      <w:pPr>
-        <w:rPr>
-          <w:sz w:val="24"/>
-          <w:szCs w:val="24"/>
-        </w:rPr>
-      </w:pPr>
-    </w:p>
-    <w:p>
-      <w:pPr>
-        <w:rPr>
-          <w:sz w:val="24"/>
-          <w:szCs w:val="24"/>
-        </w:rPr>
-      </w:pPr>
-    </w:p>
-    <w:p>
-      <w:pPr>
-        <w:rPr>
-          <w:sz w:val="24"/>
-          <w:szCs w:val="24"/>
-        </w:rPr>
-      </w:pPr>
-    </w:p>
-    <w:p>
-      <w:pPr>
-        <w:rPr>
-          <w:sz w:val="24"/>
-          <w:szCs w:val="24"/>
-        </w:rPr>
-      </w:pPr>
-    </w:p>
-    <w:p>
-      <w:pPr>
-        <w:rPr>
-          <w:sz w:val="24"/>
-          <w:szCs w:val="24"/>
+          <w:b/>
+          <w:sz w:val="28"/>
+          <w:szCs w:val="28"/>
+        </w:rPr>
+      </w:pPr>
+      <w:r>
+        <w:rPr>
+          <w:b/>
+          <w:sz w:val="28"/>
+          <w:szCs w:val="28"/>
+        </w:rPr>
+        <w:t>Damage Types</w:t>
+      </w:r>
+      <w:r>
+        <w:rPr>
+          <w:b/>
+          <w:sz w:val="28"/>
+          <w:szCs w:val="28"/>
+        </w:rPr>
+        <w:tab/>
+      </w:r>
+      <w:bookmarkStart w:id="0" w:name="_GoBack"/>
+      <w:proofErr w:type="spellStart"/>
+      <w:r>
+        <w:rPr>
+          <w:color w:val="FFFFFF" w:themeColor="background1"/>
+          <w:sz w:val="16"/>
+          <w:szCs w:val="16"/>
+        </w:rPr>
+        <w:t>ALotOfDmg</w:t>
+      </w:r>
+      <w:bookmarkEnd w:id="0"/>
+      <w:proofErr w:type="spellEnd"/>
+    </w:p>
+    <w:p>
+      <w:pPr>
+        <w:rPr>
+          <w:sz w:val="24"/>
+          <w:szCs w:val="24"/>
+        </w:rPr>
+      </w:pPr>
+      <w:r>
+        <w:rPr>
+          <w:sz w:val="24"/>
+          <w:szCs w:val="24"/>
+        </w:rPr>
+        <w:tab/>
+      </w:r>
+      <w:r>
+        <w:rPr>
+          <w:b/>
+          <w:sz w:val="24"/>
+          <w:szCs w:val="24"/>
+        </w:rPr>
+        <w:t>Power</w:t>
+      </w:r>
+      <w:r>
+        <w:rPr>
+          <w:b/>
+          <w:sz w:val="24"/>
+          <w:szCs w:val="24"/>
+        </w:rPr>
+        <w:tab/>
+      </w:r>
+      <w:proofErr w:type="spellStart"/>
+      <w:r>
+        <w:rPr>
+          <w:color w:val="FFFFFF" w:themeColor="background1"/>
+          <w:sz w:val="16"/>
+          <w:szCs w:val="16"/>
+        </w:rPr>
+        <w:t>Palpatine</w:t>
+      </w:r>
+      <w:proofErr w:type="spellEnd"/>
+    </w:p>
+    <w:p>
+      <w:pPr>
+        <w:rPr>
+          <w:sz w:val="24"/>
+          <w:szCs w:val="24"/>
+        </w:rPr>
+      </w:pPr>
+      <w:r>
+        <w:rPr>
+          <w:sz w:val="24"/>
+          <w:szCs w:val="24"/>
+        </w:rPr>
+        <w:tab/>
+        <w:t xml:space="preserve">We already talked a lot about power in the previous section, and I </w:t>
+      </w:r>
+      <w:proofErr w:type="spellStart"/>
+      <w:r>
+        <w:rPr>
+          <w:sz w:val="24"/>
+          <w:szCs w:val="24"/>
+        </w:rPr>
+        <w:t>reeeeeaaaally</w:t>
+      </w:r>
+      <w:proofErr w:type="spellEnd"/>
+      <w:r>
+        <w:rPr>
+          <w:sz w:val="24"/>
+          <w:szCs w:val="24"/>
+        </w:rPr>
+        <w:t xml:space="preserve"> don’t want to copy-paste all that again.  So just remember power directly relates to how much damage your basic attacks and abilities do.  The more you have, the bigger the hit.  It will have a stronger impact on abilities with higher scaling</w:t>
+      </w:r>
+      <w:r>
+        <w:rPr>
+          <w:sz w:val="24"/>
+          <w:szCs w:val="24"/>
+        </w:rPr>
+        <w:t>.</w:t>
+      </w:r>
+    </w:p>
+    <w:p>
+      <w:pPr>
+        <w:rPr>
+          <w:b/>
+          <w:sz w:val="24"/>
+          <w:szCs w:val="24"/>
+        </w:rPr>
+      </w:pPr>
+      <w:r>
+        <w:rPr>
+          <w:sz w:val="24"/>
+          <w:szCs w:val="24"/>
+        </w:rPr>
+        <w:tab/>
+      </w:r>
+      <w:r>
+        <w:rPr>
+          <w:b/>
+          <w:sz w:val="24"/>
+          <w:szCs w:val="24"/>
+        </w:rPr>
+        <w:t>Penetration</w:t>
+      </w:r>
+      <w:r>
+        <w:rPr>
+          <w:b/>
+          <w:sz w:val="24"/>
+          <w:szCs w:val="24"/>
+        </w:rPr>
+        <w:tab/>
+      </w:r>
+      <w:proofErr w:type="spellStart"/>
+      <w:r>
+        <w:rPr>
+          <w:color w:val="FFFFFF" w:themeColor="background1"/>
+          <w:sz w:val="16"/>
+          <w:szCs w:val="16"/>
+        </w:rPr>
+        <w:t>SoMuchMath</w:t>
+      </w:r>
+      <w:proofErr w:type="spellEnd"/>
+    </w:p>
+    <w:p>
+      <w:pPr>
+        <w:rPr>
+          <w:sz w:val="24"/>
+          <w:szCs w:val="24"/>
+        </w:rPr>
+      </w:pPr>
+      <w:r>
+        <w:rPr>
+          <w:sz w:val="24"/>
+          <w:szCs w:val="24"/>
+        </w:rPr>
+        <w:tab/>
+        <w:t xml:space="preserve">Here we go.  This will be the first noticeable shift in your builds if you don’t already build items with penetration.  Penetration is the amount of protections that an auto-attack or </w:t>
+      </w:r>
+      <w:proofErr w:type="gramStart"/>
+      <w:r>
+        <w:rPr>
+          <w:sz w:val="24"/>
+          <w:szCs w:val="24"/>
+        </w:rPr>
+        <w:t>an ability</w:t>
+      </w:r>
+      <w:proofErr w:type="gramEnd"/>
+      <w:r>
+        <w:rPr>
+          <w:sz w:val="24"/>
+          <w:szCs w:val="24"/>
+        </w:rPr>
+        <w:t xml:space="preserve"> will ignore when hitting a t</w:t>
+      </w:r>
+      <w:r>
+        <w:rPr>
+          <w:sz w:val="24"/>
+          <w:szCs w:val="24"/>
+        </w:rPr>
+        <w:t>arget.  Why is this important?  It is the direct counter to enemy protections.  E</w:t>
+      </w:r>
+      <w:r>
+        <w:rPr>
+          <w:sz w:val="24"/>
+          <w:szCs w:val="24"/>
+        </w:rPr>
+        <w:t xml:space="preserve">very god has some natural protections from the start that grow slightly as they level up.  So right off the bat, you are NOT hitting true damage (full damage) on an enemy.  Secondly, there are loads of items that give protections and </w:t>
+      </w:r>
+      <w:r>
+        <w:rPr>
+          <w:sz w:val="24"/>
+          <w:szCs w:val="24"/>
+        </w:rPr>
+        <w:t>there is a 99.99% ch</w:t>
+      </w:r>
+      <w:r>
+        <w:rPr>
+          <w:sz w:val="24"/>
+          <w:szCs w:val="24"/>
+        </w:rPr>
+        <w:t>ance that at least one opponent builds an item with protections in a game.</w:t>
+      </w:r>
+      <w:r>
+        <w:rPr>
+          <w:sz w:val="24"/>
+          <w:szCs w:val="24"/>
+        </w:rPr>
+        <w:t xml:space="preserve">  Last but not least, towers are </w:t>
+      </w:r>
+      <w:proofErr w:type="spellStart"/>
+      <w:r>
+        <w:rPr>
+          <w:sz w:val="24"/>
+          <w:szCs w:val="24"/>
+        </w:rPr>
+        <w:t>hella</w:t>
+      </w:r>
+      <w:proofErr w:type="spellEnd"/>
+      <w:r>
+        <w:rPr>
+          <w:sz w:val="24"/>
+          <w:szCs w:val="24"/>
+        </w:rPr>
+        <w:t xml:space="preserve"> </w:t>
+      </w:r>
+      <w:proofErr w:type="spellStart"/>
+      <w:r>
+        <w:rPr>
+          <w:sz w:val="24"/>
+          <w:szCs w:val="24"/>
+        </w:rPr>
+        <w:t>tanky</w:t>
+      </w:r>
+      <w:proofErr w:type="spellEnd"/>
+      <w:r>
+        <w:rPr>
+          <w:sz w:val="24"/>
+          <w:szCs w:val="24"/>
+        </w:rPr>
+        <w:t>; if you’re trying to down one of these bad boys, a little penetration goes a long way.  Pen will help you deal more damage to towers and phoenixes, which is huge for early pushes.</w:t>
+      </w:r>
+    </w:p>
+    <w:p>
+      <w:pPr>
+        <w:rPr>
+          <w:sz w:val="24"/>
+          <w:szCs w:val="24"/>
+        </w:rPr>
+      </w:pPr>
+      <w:r>
+        <w:rPr>
+          <w:sz w:val="24"/>
+          <w:szCs w:val="24"/>
+        </w:rPr>
+        <w:tab/>
+        <w:t>There is a multitude of items with penetration so I won’t go into them individually, but instead I will outline the different kinds of penetration and “pen-like” effects.</w:t>
+      </w:r>
+    </w:p>
+    <w:p>
+      <w:pPr>
+        <w:pStyle w:val="ListParagraph"/>
+        <w:rPr>
+          <w:sz w:val="24"/>
+          <w:szCs w:val="24"/>
+        </w:rPr>
+      </w:pPr>
+      <w:r>
+        <w:rPr>
+          <w:b/>
+          <w:sz w:val="24"/>
+          <w:szCs w:val="24"/>
+        </w:rPr>
+        <w:t>Flat Penetration</w:t>
+      </w:r>
+      <w:r>
+        <w:rPr>
+          <w:sz w:val="24"/>
+          <w:szCs w:val="24"/>
+        </w:rPr>
+        <w:t>:  A</w:t>
+      </w:r>
+      <w:r>
+        <w:rPr>
+          <w:sz w:val="24"/>
+          <w:szCs w:val="24"/>
+        </w:rPr>
+        <w:t xml:space="preserve"> </w:t>
+      </w:r>
+      <w:r>
+        <w:rPr>
+          <w:sz w:val="24"/>
+          <w:szCs w:val="24"/>
+        </w:rPr>
+        <w:t>static</w:t>
+      </w:r>
+      <w:r>
+        <w:rPr>
+          <w:sz w:val="24"/>
+          <w:szCs w:val="24"/>
+        </w:rPr>
+        <w:t>, “flat” number value that reveals how much protection is bypassed</w:t>
+      </w:r>
+      <w:r>
+        <w:rPr>
+          <w:sz w:val="24"/>
+          <w:szCs w:val="24"/>
+        </w:rPr>
+        <w:t>.  Flat penetration is also the ONLY penetration</w:t>
+      </w:r>
+      <w:r>
+        <w:rPr>
+          <w:sz w:val="24"/>
+          <w:szCs w:val="24"/>
+        </w:rPr>
+        <w:t xml:space="preserve"> type</w:t>
+      </w:r>
+      <w:r>
+        <w:rPr>
+          <w:sz w:val="24"/>
+          <w:szCs w:val="24"/>
+        </w:rPr>
+        <w:t xml:space="preserve"> to affect damage on towers.  </w:t>
+      </w:r>
+      <w:r>
+        <w:rPr>
+          <w:sz w:val="24"/>
+          <w:szCs w:val="24"/>
+        </w:rPr>
+        <w:t xml:space="preserve">An example would be </w:t>
+      </w:r>
+      <w:r>
+        <w:rPr>
+          <w:i/>
+          <w:sz w:val="24"/>
+          <w:szCs w:val="24"/>
+        </w:rPr>
+        <w:t>Brawler’s Beat Stick</w:t>
+      </w:r>
+      <w:r>
+        <w:rPr>
+          <w:sz w:val="24"/>
+          <w:szCs w:val="24"/>
+        </w:rPr>
+        <w:t xml:space="preserve">.  Along with its other stats, it gives a +15 physical penetration bonus.  This means that if the enemy has protections, then </w:t>
+      </w:r>
+      <w:r>
+        <w:rPr>
+          <w:sz w:val="24"/>
+          <w:szCs w:val="24"/>
+        </w:rPr>
+        <w:t>an ability or auto attack will ignore up to 15 protections on-hit.</w:t>
+      </w:r>
+      <w:r>
+        <w:rPr>
+          <w:sz w:val="24"/>
+          <w:szCs w:val="24"/>
+        </w:rPr>
+        <w:t xml:space="preserve">  Now 15 pen isn’t a lot in the grand scheme of the game, but it will help on squishier gods that don’t normally build defense.</w:t>
+      </w:r>
+      <w:r>
+        <w:rPr>
+          <w:sz w:val="24"/>
+          <w:szCs w:val="24"/>
+        </w:rPr>
+        <w:t xml:space="preserve">  </w:t>
+      </w:r>
+    </w:p>
+    <w:p>
+      <w:pPr>
+        <w:pStyle w:val="ListParagraph"/>
+        <w:rPr>
+          <w:sz w:val="24"/>
+          <w:szCs w:val="24"/>
+        </w:rPr>
+      </w:pPr>
+    </w:p>
+    <w:p>
+      <w:pPr>
+        <w:pStyle w:val="ListParagraph"/>
+        <w:rPr>
+          <w:sz w:val="24"/>
+          <w:szCs w:val="24"/>
+        </w:rPr>
+      </w:pPr>
+      <w:r>
+        <w:rPr>
+          <w:sz w:val="24"/>
+          <w:szCs w:val="24"/>
+        </w:rPr>
+        <w:lastRenderedPageBreak/>
+        <w:t xml:space="preserve">To put this in perspective, let’s say there are two enemies:  </w:t>
+      </w:r>
+      <w:r>
+        <w:rPr>
+          <w:sz w:val="24"/>
+          <w:szCs w:val="24"/>
+        </w:rPr>
+        <w:t xml:space="preserve">a </w:t>
+      </w:r>
+      <w:proofErr w:type="spellStart"/>
+      <w:r>
+        <w:rPr>
+          <w:sz w:val="24"/>
+          <w:szCs w:val="24"/>
+        </w:rPr>
+        <w:t>Neith</w:t>
+      </w:r>
+      <w:proofErr w:type="spellEnd"/>
+      <w:r>
+        <w:rPr>
+          <w:sz w:val="24"/>
+          <w:szCs w:val="24"/>
+        </w:rPr>
+        <w:t xml:space="preserve"> with </w:t>
+      </w:r>
+      <w:r>
+        <w:rPr>
+          <w:sz w:val="24"/>
+          <w:szCs w:val="24"/>
+        </w:rPr>
+        <w:t xml:space="preserve">25 physical </w:t>
+      </w:r>
+      <w:proofErr w:type="gramStart"/>
+      <w:r>
+        <w:rPr>
+          <w:sz w:val="24"/>
+          <w:szCs w:val="24"/>
+        </w:rPr>
+        <w:t>protection</w:t>
+      </w:r>
+      <w:proofErr w:type="gramEnd"/>
+      <w:r>
+        <w:rPr>
+          <w:sz w:val="24"/>
+          <w:szCs w:val="24"/>
+        </w:rPr>
+        <w:t xml:space="preserve"> and a </w:t>
+      </w:r>
+      <w:proofErr w:type="spellStart"/>
+      <w:r>
+        <w:rPr>
+          <w:sz w:val="24"/>
+          <w:szCs w:val="24"/>
+        </w:rPr>
+        <w:t>Geb</w:t>
+      </w:r>
+      <w:proofErr w:type="spellEnd"/>
+      <w:r>
+        <w:rPr>
+          <w:sz w:val="24"/>
+          <w:szCs w:val="24"/>
+        </w:rPr>
+        <w:t xml:space="preserve"> with </w:t>
+      </w:r>
+      <w:r>
+        <w:rPr>
+          <w:sz w:val="24"/>
+          <w:szCs w:val="24"/>
+        </w:rPr>
+        <w:t>215</w:t>
+      </w:r>
+      <w:r>
+        <w:rPr>
+          <w:sz w:val="24"/>
+          <w:szCs w:val="24"/>
+        </w:rPr>
+        <w:t xml:space="preserve"> physical </w:t>
+      </w:r>
+      <w:r>
+        <w:rPr>
+          <w:sz w:val="24"/>
+          <w:szCs w:val="24"/>
+        </w:rPr>
+        <w:t>protection</w:t>
+      </w:r>
+      <w:r>
+        <w:rPr>
+          <w:sz w:val="24"/>
+          <w:szCs w:val="24"/>
+        </w:rPr>
+        <w:t xml:space="preserve">.  With 15 </w:t>
+      </w:r>
+      <w:proofErr w:type="gramStart"/>
+      <w:r>
+        <w:rPr>
+          <w:sz w:val="24"/>
+          <w:szCs w:val="24"/>
+        </w:rPr>
+        <w:t>pen</w:t>
+      </w:r>
+      <w:proofErr w:type="gramEnd"/>
+      <w:r>
+        <w:rPr>
+          <w:sz w:val="24"/>
+          <w:szCs w:val="24"/>
+        </w:rPr>
+        <w:t xml:space="preserve">, an attack on </w:t>
+      </w:r>
+      <w:proofErr w:type="spellStart"/>
+      <w:r>
+        <w:rPr>
+          <w:sz w:val="24"/>
+          <w:szCs w:val="24"/>
+        </w:rPr>
+        <w:t>Neith</w:t>
+      </w:r>
+      <w:proofErr w:type="spellEnd"/>
+      <w:r>
+        <w:rPr>
+          <w:sz w:val="24"/>
+          <w:szCs w:val="24"/>
+        </w:rPr>
+        <w:t xml:space="preserve"> will bypass 15 of her 25 physical protection, making her effective protection only 10 for that attack.  The same attack on </w:t>
+      </w:r>
+      <w:proofErr w:type="spellStart"/>
+      <w:r>
+        <w:rPr>
+          <w:sz w:val="24"/>
+          <w:szCs w:val="24"/>
+        </w:rPr>
+        <w:t>Geb</w:t>
+      </w:r>
+      <w:proofErr w:type="spellEnd"/>
+      <w:r>
+        <w:rPr>
+          <w:sz w:val="24"/>
+          <w:szCs w:val="24"/>
+        </w:rPr>
+        <w:t xml:space="preserve"> will bypass 15 of his </w:t>
+      </w:r>
+      <w:r>
+        <w:rPr>
+          <w:sz w:val="24"/>
+          <w:szCs w:val="24"/>
+        </w:rPr>
+        <w:t>215</w:t>
+      </w:r>
+      <w:r>
+        <w:rPr>
+          <w:sz w:val="24"/>
+          <w:szCs w:val="24"/>
+        </w:rPr>
+        <w:t xml:space="preserve"> protections, making his effective protection </w:t>
+      </w:r>
+      <w:r>
+        <w:rPr>
+          <w:sz w:val="24"/>
+          <w:szCs w:val="24"/>
+        </w:rPr>
+        <w:t>200</w:t>
+      </w:r>
+      <w:r>
+        <w:rPr>
+          <w:sz w:val="24"/>
+          <w:szCs w:val="24"/>
+        </w:rPr>
+        <w:t xml:space="preserve"> for that attack.</w:t>
+      </w:r>
+      <w:r>
+        <w:rPr>
+          <w:sz w:val="24"/>
+          <w:szCs w:val="24"/>
+        </w:rPr>
+        <w:t xml:space="preserve">  You can see how flat pen would not do much against targets with high prot</w:t>
+      </w:r>
+      <w:r>
+        <w:rPr>
+          <w:sz w:val="24"/>
+          <w:szCs w:val="24"/>
+        </w:rPr>
+        <w:t xml:space="preserve">ections.  </w:t>
+      </w:r>
+      <w:r>
+        <w:rPr>
+          <w:sz w:val="24"/>
+          <w:szCs w:val="24"/>
+        </w:rPr>
+        <w:t xml:space="preserve">NOTE:  Flat penetration is capped at 50!  You cannot get more flat penetration from abilities </w:t>
+      </w:r>
+      <w:proofErr w:type="gramStart"/>
+      <w:r>
+        <w:rPr>
+          <w:sz w:val="24"/>
+          <w:szCs w:val="24"/>
+        </w:rPr>
+        <w:t>nor</w:t>
+      </w:r>
+      <w:proofErr w:type="gramEnd"/>
+      <w:r>
+        <w:rPr>
+          <w:sz w:val="24"/>
+          <w:szCs w:val="24"/>
+        </w:rPr>
+        <w:t xml:space="preserve"> items than 5</w:t>
+      </w:r>
+      <w:r>
+        <w:rPr>
+          <w:sz w:val="24"/>
+          <w:szCs w:val="24"/>
+        </w:rPr>
+        <w:t>0.  Now you might be wondering:</w:t>
+      </w:r>
+    </w:p>
+    <w:p>
+      <w:pPr>
+        <w:pStyle w:val="ListParagraph"/>
+        <w:rPr>
+          <w:sz w:val="24"/>
+          <w:szCs w:val="24"/>
+        </w:rPr>
+      </w:pPr>
+    </w:p>
+    <w:p>
+      <w:pPr>
+        <w:pStyle w:val="ListParagraph"/>
+        <w:ind w:firstLine="720"/>
+        <w:rPr>
+          <w:sz w:val="24"/>
+          <w:szCs w:val="24"/>
+        </w:rPr>
+      </w:pPr>
+      <w:r>
+        <w:rPr>
+          <w:sz w:val="24"/>
+          <w:szCs w:val="24"/>
+        </w:rPr>
+        <w:t xml:space="preserve">“B-b-but Master, how will we ever kill that </w:t>
+      </w:r>
+      <w:proofErr w:type="spellStart"/>
+      <w:r>
+        <w:rPr>
+          <w:sz w:val="24"/>
+          <w:szCs w:val="24"/>
+        </w:rPr>
+        <w:t>Geb</w:t>
+      </w:r>
+      <w:proofErr w:type="spellEnd"/>
+      <w:r>
+        <w:rPr>
+          <w:sz w:val="24"/>
+          <w:szCs w:val="24"/>
+        </w:rPr>
+        <w:t xml:space="preserve"> w</w:t>
+      </w:r>
+      <w:r>
+        <w:rPr>
+          <w:sz w:val="24"/>
+          <w:szCs w:val="24"/>
+        </w:rPr>
+        <w:t>ith crazy high protection if we</w:t>
+      </w:r>
+    </w:p>
+    <w:p>
+      <w:pPr>
+        <w:pStyle w:val="ListParagraph"/>
+        <w:ind w:firstLine="720"/>
+        <w:rPr>
+          <w:sz w:val="24"/>
+          <w:szCs w:val="24"/>
+        </w:rPr>
+      </w:pPr>
+      <w:proofErr w:type="gramStart"/>
+      <w:r>
+        <w:rPr>
+          <w:sz w:val="24"/>
+          <w:szCs w:val="24"/>
+        </w:rPr>
+        <w:t>can</w:t>
+      </w:r>
+      <w:proofErr w:type="gramEnd"/>
+      <w:r>
+        <w:rPr>
+          <w:sz w:val="24"/>
+          <w:szCs w:val="24"/>
+        </w:rPr>
+        <w:t xml:space="preserve"> only go up to 50 pen?  Do we even have a chance?  Will I b</w:t>
+      </w:r>
+      <w:r>
+        <w:rPr>
+          <w:sz w:val="24"/>
+          <w:szCs w:val="24"/>
+        </w:rPr>
+        <w:t xml:space="preserve">e </w:t>
+      </w:r>
+      <w:r>
+        <w:rPr>
+          <w:sz w:val="24"/>
+          <w:szCs w:val="24"/>
+        </w:rPr>
+        <w:t xml:space="preserve">Bronze </w:t>
+      </w:r>
+      <w:proofErr w:type="gramStart"/>
+      <w:r>
+        <w:rPr>
+          <w:sz w:val="24"/>
+          <w:szCs w:val="24"/>
+        </w:rPr>
+        <w:t>3</w:t>
+      </w:r>
+      <w:proofErr w:type="gramEnd"/>
+    </w:p>
+    <w:p>
+      <w:pPr>
+        <w:pStyle w:val="ListParagraph"/>
+        <w:ind w:firstLine="720"/>
+        <w:rPr>
+          <w:sz w:val="24"/>
+          <w:szCs w:val="24"/>
+        </w:rPr>
+      </w:pPr>
+      <w:proofErr w:type="gramStart"/>
+      <w:r>
+        <w:rPr>
+          <w:sz w:val="24"/>
+          <w:szCs w:val="24"/>
+        </w:rPr>
+        <w:t>forever</w:t>
+      </w:r>
+      <w:proofErr w:type="gramEnd"/>
+      <w:r>
+        <w:rPr>
+          <w:sz w:val="24"/>
+          <w:szCs w:val="24"/>
+        </w:rPr>
+        <w:t>?  What’</w:t>
+      </w:r>
+      <w:r>
+        <w:rPr>
+          <w:sz w:val="24"/>
+          <w:szCs w:val="24"/>
+        </w:rPr>
+        <w:t>s the air</w:t>
+      </w:r>
+      <w:r>
+        <w:rPr>
+          <w:sz w:val="24"/>
+          <w:szCs w:val="24"/>
+        </w:rPr>
+        <w:t xml:space="preserve">speed velocity of an </w:t>
+      </w:r>
+      <w:r>
+        <w:rPr>
+          <w:sz w:val="24"/>
+          <w:szCs w:val="24"/>
+        </w:rPr>
+        <w:t>unladen</w:t>
+      </w:r>
+      <w:r>
+        <w:rPr>
+          <w:sz w:val="24"/>
+          <w:szCs w:val="24"/>
+        </w:rPr>
+        <w:t xml:space="preserve"> swallow?</w:t>
+      </w:r>
+      <w:r>
+        <w:rPr>
+          <w:sz w:val="24"/>
+          <w:szCs w:val="24"/>
+        </w:rPr>
+        <w:t>”</w:t>
+      </w:r>
+    </w:p>
+    <w:p>
+      <w:pPr>
+        <w:pStyle w:val="ListParagraph"/>
+        <w:rPr>
+          <w:sz w:val="24"/>
+          <w:szCs w:val="24"/>
+        </w:rPr>
+      </w:pPr>
+    </w:p>
+    <w:p>
+      <w:pPr>
+        <w:pStyle w:val="ListParagraph"/>
+        <w:rPr>
+          <w:sz w:val="24"/>
+          <w:szCs w:val="24"/>
+        </w:rPr>
+      </w:pPr>
+      <w:r>
+        <w:rPr>
+          <w:sz w:val="24"/>
+          <w:szCs w:val="24"/>
+        </w:rPr>
+        <w:t xml:space="preserve">Yes you do have a chance!  You won’t be Bronze 3 </w:t>
+      </w:r>
+      <w:proofErr w:type="gramStart"/>
+      <w:r>
+        <w:rPr>
+          <w:sz w:val="24"/>
+          <w:szCs w:val="24"/>
+        </w:rPr>
+        <w:t>forever,</w:t>
+      </w:r>
+      <w:proofErr w:type="gramEnd"/>
+      <w:r>
+        <w:rPr>
+          <w:sz w:val="24"/>
+          <w:szCs w:val="24"/>
+        </w:rPr>
+        <w:t xml:space="preserve"> you’ll be at least like Silver 2 by the end of this guide.  I’ll show you how to chew through that mean ole </w:t>
+      </w:r>
+      <w:proofErr w:type="spellStart"/>
+      <w:r>
+        <w:rPr>
+          <w:sz w:val="24"/>
+          <w:szCs w:val="24"/>
+        </w:rPr>
+        <w:t>Geb</w:t>
+      </w:r>
+      <w:proofErr w:type="spellEnd"/>
+      <w:r>
+        <w:rPr>
+          <w:sz w:val="24"/>
+          <w:szCs w:val="24"/>
+        </w:rPr>
+        <w:t xml:space="preserve">, don’t you worry you mischievous little rascal you.  </w:t>
+      </w:r>
+      <w:r>
+        <w:rPr>
+          <w:sz w:val="24"/>
+          <w:szCs w:val="24"/>
+        </w:rPr>
+        <w:t xml:space="preserve">And </w:t>
+      </w:r>
+      <w:r>
+        <w:rPr>
+          <w:sz w:val="24"/>
+          <w:szCs w:val="24"/>
+        </w:rPr>
+        <w:t>lastly…</w:t>
+      </w:r>
+      <w:r>
+        <w:rPr>
+          <w:sz w:val="24"/>
+          <w:szCs w:val="24"/>
+        </w:rPr>
+        <w:t>about 24 mph or 11 meters/sec</w:t>
+      </w:r>
+      <w:r>
+        <w:rPr>
+          <w:sz w:val="24"/>
+          <w:szCs w:val="24"/>
+        </w:rPr>
+        <w:t>.</w:t>
+      </w:r>
+    </w:p>
+    <w:p>
+      <w:pPr>
+        <w:pStyle w:val="ListParagraph"/>
+        <w:rPr>
+          <w:b/>
+          <w:sz w:val="24"/>
+          <w:szCs w:val="24"/>
+        </w:rPr>
+      </w:pPr>
+    </w:p>
+    <w:p>
+      <w:pPr>
+        <w:pStyle w:val="ListParagraph"/>
+        <w:rPr>
+          <w:sz w:val="24"/>
+          <w:szCs w:val="24"/>
+        </w:rPr>
+      </w:pPr>
+      <w:r>
+        <w:rPr>
+          <w:b/>
+          <w:sz w:val="24"/>
+          <w:szCs w:val="24"/>
+        </w:rPr>
+        <w:t>Percent Penetration</w:t>
+      </w:r>
+      <w:r>
+        <w:rPr>
+          <w:sz w:val="24"/>
+          <w:szCs w:val="24"/>
+        </w:rPr>
+        <w:t>:  Instead of a static value, these items will be based on a percentage of the protections of the target.  This means the value of the penetration will be dynamic, changing based on the target’s protection values.</w:t>
+      </w:r>
+      <w:r>
+        <w:rPr>
+          <w:sz w:val="24"/>
+          <w:szCs w:val="24"/>
+        </w:rPr>
+        <w:t xml:space="preserve">  An example would be </w:t>
+      </w:r>
+      <w:r>
+        <w:rPr>
+          <w:i/>
+          <w:sz w:val="24"/>
+          <w:szCs w:val="24"/>
+        </w:rPr>
+        <w:t>Titan’s Bane</w:t>
+      </w:r>
+      <w:r>
+        <w:rPr>
+          <w:sz w:val="24"/>
+          <w:szCs w:val="24"/>
+        </w:rPr>
+        <w:t xml:space="preserve"> which </w:t>
+      </w:r>
+      <w:r>
+        <w:rPr>
+          <w:sz w:val="24"/>
+          <w:szCs w:val="24"/>
+        </w:rPr>
+        <w:t xml:space="preserve">gives 15% </w:t>
+      </w:r>
+      <w:r>
+        <w:rPr>
+          <w:sz w:val="24"/>
+          <w:szCs w:val="24"/>
+        </w:rPr>
+        <w:t>physical</w:t>
+      </w:r>
+      <w:r>
+        <w:rPr>
+          <w:sz w:val="24"/>
+          <w:szCs w:val="24"/>
+        </w:rPr>
+        <w:t xml:space="preserve"> penetration on targets under </w:t>
+      </w:r>
+      <w:r>
+        <w:rPr>
+          <w:sz w:val="24"/>
+          <w:szCs w:val="24"/>
+        </w:rPr>
+        <w:t>65</w:t>
+      </w:r>
+      <w:r>
+        <w:rPr>
+          <w:sz w:val="24"/>
+          <w:szCs w:val="24"/>
+        </w:rPr>
+        <w:t xml:space="preserve"> </w:t>
+      </w:r>
+      <w:r>
+        <w:rPr>
+          <w:sz w:val="24"/>
+          <w:szCs w:val="24"/>
+        </w:rPr>
+        <w:t>physical</w:t>
+      </w:r>
+      <w:r>
+        <w:rPr>
+          <w:sz w:val="24"/>
+          <w:szCs w:val="24"/>
+        </w:rPr>
+        <w:t xml:space="preserve"> </w:t>
+      </w:r>
+      <w:proofErr w:type="gramStart"/>
+      <w:r>
+        <w:rPr>
+          <w:sz w:val="24"/>
+          <w:szCs w:val="24"/>
+        </w:rPr>
+        <w:t>protection</w:t>
+      </w:r>
+      <w:proofErr w:type="gramEnd"/>
+      <w:r>
+        <w:rPr>
+          <w:sz w:val="24"/>
+          <w:szCs w:val="24"/>
+        </w:rPr>
+        <w:t xml:space="preserve"> and up to 4</w:t>
+      </w:r>
+      <w:r>
+        <w:rPr>
+          <w:sz w:val="24"/>
+          <w:szCs w:val="24"/>
+        </w:rPr>
+        <w:t>0</w:t>
+      </w:r>
+      <w:r>
+        <w:rPr>
+          <w:sz w:val="24"/>
+          <w:szCs w:val="24"/>
+        </w:rPr>
+        <w:t xml:space="preserve">% </w:t>
+      </w:r>
+      <w:r>
+        <w:rPr>
+          <w:sz w:val="24"/>
+          <w:szCs w:val="24"/>
+        </w:rPr>
+        <w:t>physical</w:t>
+      </w:r>
+      <w:r>
+        <w:rPr>
+          <w:sz w:val="24"/>
+          <w:szCs w:val="24"/>
+        </w:rPr>
+        <w:t xml:space="preserve"> penetration on targets with 200+ </w:t>
+      </w:r>
+      <w:r>
+        <w:rPr>
+          <w:sz w:val="24"/>
+          <w:szCs w:val="24"/>
+        </w:rPr>
+        <w:t>physical</w:t>
+      </w:r>
+      <w:r>
+        <w:rPr>
+          <w:sz w:val="24"/>
+          <w:szCs w:val="24"/>
+        </w:rPr>
+        <w:t xml:space="preserve"> protection.  This means that an attack hitting a god with this item will ignore between 15% and 4</w:t>
+      </w:r>
+      <w:r>
+        <w:rPr>
+          <w:sz w:val="24"/>
+          <w:szCs w:val="24"/>
+        </w:rPr>
+        <w:t>0</w:t>
+      </w:r>
+      <w:r>
+        <w:rPr>
+          <w:sz w:val="24"/>
+          <w:szCs w:val="24"/>
+        </w:rPr>
+        <w:t xml:space="preserve">% of the target’s </w:t>
+      </w:r>
+      <w:r>
+        <w:rPr>
+          <w:sz w:val="24"/>
+          <w:szCs w:val="24"/>
+        </w:rPr>
+        <w:t>physical</w:t>
+      </w:r>
+      <w:r>
+        <w:rPr>
+          <w:sz w:val="24"/>
+          <w:szCs w:val="24"/>
+        </w:rPr>
+        <w:t xml:space="preserve"> protections, depending on how much they actually have at the time.</w:t>
+      </w:r>
+    </w:p>
+    <w:p>
+      <w:pPr>
+        <w:pStyle w:val="ListParagraph"/>
+        <w:rPr>
+          <w:sz w:val="24"/>
+          <w:szCs w:val="24"/>
+        </w:rPr>
+      </w:pPr>
+    </w:p>
+    <w:p>
+      <w:pPr>
+        <w:pStyle w:val="ListParagraph"/>
+        <w:rPr>
+          <w:sz w:val="24"/>
+          <w:szCs w:val="24"/>
+        </w:rPr>
+      </w:pPr>
+      <w:r>
+        <w:rPr>
+          <w:sz w:val="24"/>
+          <w:szCs w:val="24"/>
+        </w:rPr>
+        <w:t xml:space="preserve">Let’s compare this scenario with our previous flat pen one.  </w:t>
+      </w:r>
+      <w:r>
+        <w:rPr>
+          <w:sz w:val="24"/>
+          <w:szCs w:val="24"/>
+        </w:rPr>
+        <w:t>Remember, o</w:t>
+      </w:r>
+      <w:r>
+        <w:rPr>
+          <w:sz w:val="24"/>
+          <w:szCs w:val="24"/>
+        </w:rPr>
+        <w:t xml:space="preserve">ur </w:t>
+      </w:r>
+      <w:proofErr w:type="spellStart"/>
+      <w:r>
+        <w:rPr>
+          <w:sz w:val="24"/>
+          <w:szCs w:val="24"/>
+        </w:rPr>
+        <w:t>Neith</w:t>
+      </w:r>
+      <w:proofErr w:type="spellEnd"/>
+      <w:r>
+        <w:rPr>
+          <w:sz w:val="24"/>
+          <w:szCs w:val="24"/>
+        </w:rPr>
+        <w:t xml:space="preserve"> has 25 </w:t>
+      </w:r>
+      <w:r>
+        <w:rPr>
+          <w:sz w:val="24"/>
+          <w:szCs w:val="24"/>
+        </w:rPr>
+        <w:t xml:space="preserve">physical </w:t>
+      </w:r>
+      <w:proofErr w:type="gramStart"/>
+      <w:r>
+        <w:rPr>
+          <w:sz w:val="24"/>
+          <w:szCs w:val="24"/>
+        </w:rPr>
+        <w:t>protection</w:t>
+      </w:r>
+      <w:proofErr w:type="gramEnd"/>
+      <w:r>
+        <w:rPr>
+          <w:sz w:val="24"/>
+          <w:szCs w:val="24"/>
+        </w:rPr>
+        <w:t xml:space="preserve"> and </w:t>
+      </w:r>
+      <w:proofErr w:type="spellStart"/>
+      <w:r>
+        <w:rPr>
+          <w:sz w:val="24"/>
+          <w:szCs w:val="24"/>
+        </w:rPr>
+        <w:t>Geb</w:t>
+      </w:r>
+      <w:proofErr w:type="spellEnd"/>
+      <w:r>
+        <w:rPr>
+          <w:sz w:val="24"/>
+          <w:szCs w:val="24"/>
+        </w:rPr>
+        <w:t xml:space="preserve"> has 215 </w:t>
+      </w:r>
+      <w:r>
+        <w:rPr>
+          <w:sz w:val="24"/>
+          <w:szCs w:val="24"/>
+        </w:rPr>
+        <w:t>physical</w:t>
+      </w:r>
+      <w:r>
+        <w:rPr>
+          <w:sz w:val="24"/>
+          <w:szCs w:val="24"/>
+        </w:rPr>
+        <w:t xml:space="preserve"> protection</w:t>
+      </w:r>
+      <w:r>
+        <w:rPr>
+          <w:sz w:val="24"/>
+          <w:szCs w:val="24"/>
+        </w:rPr>
+        <w:t xml:space="preserve"> now</w:t>
+      </w:r>
+      <w:r>
+        <w:rPr>
+          <w:sz w:val="24"/>
+          <w:szCs w:val="24"/>
+        </w:rPr>
+        <w:t xml:space="preserve">.  Since 25 is less than </w:t>
+      </w:r>
+      <w:r>
+        <w:rPr>
+          <w:sz w:val="24"/>
+          <w:szCs w:val="24"/>
+        </w:rPr>
+        <w:t>65 (duh)</w:t>
+      </w:r>
+      <w:r>
+        <w:rPr>
+          <w:sz w:val="24"/>
+          <w:szCs w:val="24"/>
+        </w:rPr>
+        <w:t xml:space="preserve">, an attack hitting </w:t>
+      </w:r>
+      <w:proofErr w:type="spellStart"/>
+      <w:r>
+        <w:rPr>
+          <w:sz w:val="24"/>
+          <w:szCs w:val="24"/>
+        </w:rPr>
+        <w:t>Neith</w:t>
+      </w:r>
+      <w:proofErr w:type="spellEnd"/>
+      <w:r>
+        <w:rPr>
+          <w:sz w:val="24"/>
+          <w:szCs w:val="24"/>
+        </w:rPr>
+        <w:t xml:space="preserve"> will use the 15% pen bonus.  25 * 0.15 = 3</w:t>
+      </w:r>
+      <w:r>
+        <w:rPr>
+          <w:sz w:val="24"/>
+          <w:szCs w:val="24"/>
+        </w:rPr>
+        <w:t xml:space="preserve">.75, round up to 4, meaning the attack will bypass 4 of her 25 physical </w:t>
+      </w:r>
+      <w:proofErr w:type="gramStart"/>
+      <w:r>
+        <w:rPr>
+          <w:sz w:val="24"/>
+          <w:szCs w:val="24"/>
+        </w:rPr>
+        <w:t>protection</w:t>
+      </w:r>
+      <w:proofErr w:type="gramEnd"/>
+      <w:r>
+        <w:rPr>
+          <w:sz w:val="24"/>
+          <w:szCs w:val="24"/>
+        </w:rPr>
+        <w:t xml:space="preserve">, making her effective protection 21 for that attack.  The same attack on </w:t>
+      </w:r>
+      <w:proofErr w:type="spellStart"/>
+      <w:r>
+        <w:rPr>
+          <w:sz w:val="24"/>
+          <w:szCs w:val="24"/>
+        </w:rPr>
+        <w:t>Geb</w:t>
+      </w:r>
+      <w:proofErr w:type="spellEnd"/>
+      <w:r>
+        <w:rPr>
+          <w:sz w:val="24"/>
+          <w:szCs w:val="24"/>
+        </w:rPr>
+        <w:t xml:space="preserve"> will use the 40% pen bonus because his</w:t>
+      </w:r>
+      <w:r>
+        <w:rPr>
+          <w:sz w:val="24"/>
+          <w:szCs w:val="24"/>
+        </w:rPr>
+        <w:t xml:space="preserve"> protection</w:t>
+      </w:r>
+      <w:r>
+        <w:rPr>
+          <w:sz w:val="24"/>
+          <w:szCs w:val="24"/>
+        </w:rPr>
+        <w:t xml:space="preserve"> of 215 is over 200 (double duh)</w:t>
+      </w:r>
+      <w:r>
+        <w:rPr>
+          <w:sz w:val="24"/>
+          <w:szCs w:val="24"/>
+        </w:rPr>
+        <w:t xml:space="preserve">.  215 * 0.40 = 86, meaning the attack will bypass 86 of his 215 physical protection, making his effective protection 129 for that attack.  I saw your eyes light up there </w:t>
+      </w:r>
+      <w:proofErr w:type="gramStart"/>
+      <w:r>
+        <w:rPr>
+          <w:sz w:val="24"/>
+          <w:szCs w:val="24"/>
+        </w:rPr>
+        <w:t>&gt;:</w:t>
+      </w:r>
+      <w:proofErr w:type="gramEnd"/>
+      <w:r>
+        <w:rPr>
+          <w:sz w:val="24"/>
+          <w:szCs w:val="24"/>
+        </w:rPr>
+        <w:t xml:space="preserve">) I know what you’re thinking, “wow that’s a huge difference from the flat pen.”  Yes it is my child…yes…it…is.  Notice how it didn’t take off a lot from </w:t>
+      </w:r>
+      <w:proofErr w:type="spellStart"/>
+      <w:r>
+        <w:rPr>
+          <w:sz w:val="24"/>
+          <w:szCs w:val="24"/>
+        </w:rPr>
+        <w:t>Neith</w:t>
+      </w:r>
+      <w:proofErr w:type="spellEnd"/>
+      <w:r>
+        <w:rPr>
+          <w:sz w:val="24"/>
+          <w:szCs w:val="24"/>
+        </w:rPr>
+        <w:t xml:space="preserve"> though?  That’s why percent pen is generally better on targets with high protection, while flat pen is better against targets with less protection</w:t>
+      </w:r>
+      <w:r>
+        <w:rPr>
+          <w:sz w:val="24"/>
+          <w:szCs w:val="24"/>
+        </w:rPr>
+        <w:t>.</w:t>
+      </w:r>
+    </w:p>
+    <w:p>
+      <w:pPr>
+        <w:pStyle w:val="ListParagraph"/>
+        <w:rPr>
+          <w:sz w:val="24"/>
+          <w:szCs w:val="24"/>
+        </w:rPr>
+      </w:pPr>
+    </w:p>
+    <w:p>
+      <w:pPr>
+        <w:pStyle w:val="ListParagraph"/>
+        <w:rPr>
+          <w:sz w:val="24"/>
+          <w:szCs w:val="24"/>
+        </w:rPr>
+      </w:pPr>
+      <w:r>
+        <w:rPr>
+          <w:sz w:val="24"/>
+          <w:szCs w:val="24"/>
+        </w:rPr>
+        <w:lastRenderedPageBreak/>
+        <w:tab/>
+        <w:t xml:space="preserve">“Wow Master </w:t>
+      </w:r>
+      <w:proofErr w:type="spellStart"/>
+      <w:r>
+        <w:rPr>
+          <w:sz w:val="24"/>
+          <w:szCs w:val="24"/>
+        </w:rPr>
+        <w:t>VoidVigilante</w:t>
+      </w:r>
+      <w:proofErr w:type="spellEnd"/>
+      <w:r>
+        <w:rPr>
+          <w:sz w:val="24"/>
+          <w:szCs w:val="24"/>
+        </w:rPr>
+        <w:t xml:space="preserve">, that’s </w:t>
+      </w:r>
+      <w:r>
+        <w:rPr>
+          <w:sz w:val="24"/>
+          <w:szCs w:val="24"/>
+        </w:rPr>
+        <w:t>totally rad</w:t>
+      </w:r>
+      <w:r>
+        <w:rPr>
+          <w:sz w:val="24"/>
+          <w:szCs w:val="24"/>
+        </w:rPr>
+        <w:t xml:space="preserve">!  I can’t wait to try that out in </w:t>
+      </w:r>
+      <w:proofErr w:type="spellStart"/>
+      <w:r>
+        <w:rPr>
+          <w:sz w:val="24"/>
+          <w:szCs w:val="24"/>
+        </w:rPr>
+        <w:t>ga</w:t>
+      </w:r>
+      <w:proofErr w:type="spellEnd"/>
+      <w:r>
+        <w:rPr>
+          <w:sz w:val="24"/>
+          <w:szCs w:val="24"/>
+        </w:rPr>
+        <w:t>-“</w:t>
+      </w:r>
+    </w:p>
+    <w:p>
+      <w:pPr>
+        <w:pStyle w:val="ListParagraph"/>
+        <w:rPr>
+          <w:sz w:val="24"/>
+          <w:szCs w:val="24"/>
+        </w:rPr>
+      </w:pPr>
+    </w:p>
+    <w:p>
+      <w:pPr>
+        <w:pStyle w:val="ListParagraph"/>
+        <w:ind w:firstLine="720"/>
+        <w:rPr>
+          <w:sz w:val="40"/>
+          <w:szCs w:val="40"/>
+        </w:rPr>
+      </w:pPr>
+      <w:r>
+        <w:rPr>
+          <w:sz w:val="40"/>
+          <w:szCs w:val="40"/>
+        </w:rPr>
+        <w:t xml:space="preserve">BUT </w:t>
+      </w:r>
+      <w:r>
+        <w:rPr>
+          <w:sz w:val="40"/>
+          <w:szCs w:val="40"/>
+        </w:rPr>
+        <w:t>WAIT THERE’S MORE!!!!</w:t>
+      </w:r>
+    </w:p>
+    <w:p>
+      <w:pPr>
+        <w:pStyle w:val="ListParagraph"/>
+        <w:rPr>
+          <w:sz w:val="24"/>
+          <w:szCs w:val="24"/>
+        </w:rPr>
+      </w:pPr>
+    </w:p>
+    <w:p>
+      <w:pPr>
+        <w:pStyle w:val="ListParagraph"/>
+        <w:rPr>
+          <w:sz w:val="24"/>
+          <w:szCs w:val="24"/>
+        </w:rPr>
+      </w:pPr>
+      <w:r>
+        <w:rPr>
+          <w:b/>
+          <w:sz w:val="24"/>
+          <w:szCs w:val="24"/>
+        </w:rPr>
+        <w:t>Flat/Percent Reduction</w:t>
+      </w:r>
+      <w:r>
+        <w:rPr>
+          <w:sz w:val="24"/>
+          <w:szCs w:val="24"/>
+        </w:rPr>
+        <w:t>:  I’m combining the last two forms of penetration here because you’re all very smart and I’m sure you don’t need an example of each to get what they do.  Flat Reduction and Percent Reduction work the same way as Flat Penetration and Percent Penetration with one key difference:  they don’t “ignore” protections they “reduce” protections.  What’s the difference?  HUGE difference!  Reducing a target’s protections will lower their amount of protection for not just that single attack but for ALL other subsequent attacks within the timeframe of that reduction!  That means</w:t>
+      </w:r>
+      <w:r>
+        <w:rPr>
+          <w:sz w:val="24"/>
+          <w:szCs w:val="24"/>
+        </w:rPr>
+        <w:t xml:space="preserve"> that if you reduce a target’s protection by a flat 10, then your teammates will also gain the benefit as long as that item/ability is applying that reduction.  If you reduce a target’s protections by 33% then your teammates again will also be able to deal more damage during this time.  You are essentially creating penetration for you</w:t>
+      </w:r>
+      <w:r>
+        <w:rPr>
+          <w:sz w:val="24"/>
+          <w:szCs w:val="24"/>
+        </w:rPr>
+        <w:t>r</w:t>
+      </w:r>
+      <w:r>
+        <w:rPr>
+          <w:sz w:val="24"/>
+          <w:szCs w:val="24"/>
+        </w:rPr>
+        <w:t xml:space="preserve"> whole team to use, not just you.</w:t>
+      </w:r>
+      <w:r>
+        <w:rPr>
+          <w:sz w:val="24"/>
+          <w:szCs w:val="24"/>
+        </w:rPr>
+        <w:t xml:space="preserve">  </w:t>
+      </w:r>
+    </w:p>
+    <w:p>
+      <w:pPr>
+        <w:pStyle w:val="ListParagraph"/>
+        <w:rPr>
+          <w:i/>
+          <w:sz w:val="24"/>
+          <w:szCs w:val="24"/>
+        </w:rPr>
+      </w:pPr>
+    </w:p>
+    <w:p>
+      <w:pPr>
+        <w:pStyle w:val="ListParagraph"/>
+        <w:rPr>
+          <w:sz w:val="24"/>
+          <w:szCs w:val="24"/>
+        </w:rPr>
+      </w:pPr>
+      <w:r>
+        <w:rPr>
+          <w:i/>
+          <w:sz w:val="24"/>
+          <w:szCs w:val="24"/>
+        </w:rPr>
+        <w:t xml:space="preserve">Void Stone </w:t>
+      </w:r>
+      <w:r>
+        <w:rPr>
+          <w:sz w:val="24"/>
+          <w:szCs w:val="24"/>
+        </w:rPr>
+        <w:t xml:space="preserve">is a flat reduction item that reduces every </w:t>
+      </w:r>
+      <w:r>
+        <w:rPr>
+          <w:sz w:val="24"/>
+          <w:szCs w:val="24"/>
+        </w:rPr>
+        <w:t>target’s</w:t>
+      </w:r>
+      <w:r>
+        <w:rPr>
+          <w:sz w:val="24"/>
+          <w:szCs w:val="24"/>
+        </w:rPr>
+        <w:t xml:space="preserve"> magical protections by 20 within a 55 unit radius of the item’s owner.  </w:t>
+      </w:r>
+      <w:r>
+        <w:rPr>
+          <w:i/>
+          <w:sz w:val="24"/>
+          <w:szCs w:val="24"/>
+        </w:rPr>
+        <w:t xml:space="preserve">The Executioner </w:t>
+      </w:r>
+      <w:r>
+        <w:rPr>
+          <w:sz w:val="24"/>
+          <w:szCs w:val="24"/>
+        </w:rPr>
+        <w:t>is a percentage reduction item that reduces a target’s physical protections by 12% for 3 seconds for each basic attack you land on the target (up to 3), meaning the total reduction is 36% of the target’s total physical protections.</w:t>
+      </w:r>
+      <w:r>
+        <w:rPr>
+          <w:sz w:val="24"/>
+          <w:szCs w:val="24"/>
+        </w:rPr>
+        <w:t xml:space="preserve">  These are just two examples of flat and perc</w:t>
+      </w:r>
+      <w:r>
+        <w:rPr>
+          <w:sz w:val="24"/>
+          <w:szCs w:val="24"/>
+        </w:rPr>
+        <w:t>ent</w:t>
+      </w:r>
+      <w:r>
+        <w:rPr>
+          <w:sz w:val="24"/>
+          <w:szCs w:val="24"/>
+        </w:rPr>
+        <w:t xml:space="preserve"> reduction that can help your team shred through enemies in team fights.</w:t>
+      </w:r>
+    </w:p>
+    <w:p>
+      <w:pPr>
+        <w:pStyle w:val="ListParagraph"/>
+        <w:rPr>
+          <w:sz w:val="24"/>
+          <w:szCs w:val="24"/>
+        </w:rPr>
+      </w:pPr>
+    </w:p>
+    <w:p>
+      <w:pPr>
+        <w:pStyle w:val="ListParagraph"/>
+        <w:rPr>
+          <w:sz w:val="24"/>
+          <w:szCs w:val="24"/>
+        </w:rPr>
+      </w:pPr>
+      <w:r>
+        <w:rPr>
+          <w:sz w:val="24"/>
+          <w:szCs w:val="24"/>
+        </w:rPr>
+        <w:t xml:space="preserve">I already said no example here because the math will work exactly the same as the previous examples for flat and percent respectively.  </w:t>
+      </w:r>
+      <w:r>
+        <w:rPr>
+          <w:sz w:val="24"/>
+          <w:szCs w:val="24"/>
+        </w:rPr>
+        <w:t xml:space="preserve">But I will share some added things to stay aware of.  You cannot have multiple reductions from the same item owned by different players on the same enemy at the same time.  This means that if two people on the same team buy </w:t>
+      </w:r>
+      <w:r>
+        <w:rPr>
+          <w:i/>
+          <w:sz w:val="24"/>
+          <w:szCs w:val="24"/>
+        </w:rPr>
+        <w:t>Void Stone</w:t>
+      </w:r>
+      <w:r>
+        <w:rPr>
+          <w:sz w:val="24"/>
+          <w:szCs w:val="24"/>
+        </w:rPr>
+        <w:t>, enemies will only ever have 20 less magical protections; the</w:t>
+      </w:r>
+      <w:r>
+        <w:rPr>
+          <w:sz w:val="24"/>
+          <w:szCs w:val="24"/>
+        </w:rPr>
+        <w:t xml:space="preserve"> </w:t>
+      </w:r>
+      <w:r>
+        <w:rPr>
+          <w:i/>
+          <w:sz w:val="24"/>
+          <w:szCs w:val="24"/>
+        </w:rPr>
+        <w:t>Void Stone</w:t>
+      </w:r>
+      <w:r>
+        <w:rPr>
+          <w:sz w:val="24"/>
+          <w:szCs w:val="24"/>
+        </w:rPr>
+        <w:t xml:space="preserve"> effect will NOT s</w:t>
+      </w:r>
+      <w:r>
+        <w:rPr>
+          <w:sz w:val="24"/>
+          <w:szCs w:val="24"/>
+        </w:rPr>
+        <w:t>tack to reduce 40 protections.</w:t>
+      </w:r>
+    </w:p>
+    <w:p>
+      <w:pPr>
+        <w:rPr>
+          <w:sz w:val="24"/>
+          <w:szCs w:val="24"/>
+        </w:rPr>
+      </w:pPr>
+    </w:p>
+    <w:p>
+      <w:pPr>
+        <w:rPr>
+          <w:sz w:val="24"/>
+          <w:szCs w:val="24"/>
+        </w:rPr>
+      </w:pPr>
+      <w:r>
+        <w:rPr>
+          <w:sz w:val="24"/>
+          <w:szCs w:val="24"/>
+        </w:rPr>
+        <w:tab/>
+        <w:t>With all this being said, things can get a bit confusing when applying a bunch of different kinds of penetration on an enemy at the sa</w:t>
+      </w:r>
+      <w:r>
+        <w:rPr>
+          <w:sz w:val="24"/>
+          <w:szCs w:val="24"/>
+        </w:rPr>
+        <w:t>me time.  To explain this, I’m going to give one simple, number-filled, math-a-</w:t>
+      </w:r>
+      <w:proofErr w:type="spellStart"/>
+      <w:r>
+        <w:rPr>
+          <w:sz w:val="24"/>
+          <w:szCs w:val="24"/>
+        </w:rPr>
+        <w:t>licious</w:t>
+      </w:r>
+      <w:proofErr w:type="spellEnd"/>
+      <w:r>
+        <w:rPr>
+          <w:sz w:val="24"/>
+          <w:szCs w:val="24"/>
+        </w:rPr>
+        <w:t xml:space="preserve"> example involving all four types of penetration that we talked about.  Follow along </w:t>
+      </w:r>
+      <w:r>
+        <w:rPr>
+          <w:sz w:val="24"/>
+          <w:szCs w:val="24"/>
+        </w:rPr>
+        <w:t>kids;</w:t>
+      </w:r>
+      <w:r>
+        <w:rPr>
+          <w:sz w:val="24"/>
+          <w:szCs w:val="24"/>
+        </w:rPr>
+        <w:t xml:space="preserve"> you’</w:t>
+      </w:r>
+      <w:r>
+        <w:rPr>
+          <w:sz w:val="24"/>
+          <w:szCs w:val="24"/>
+        </w:rPr>
+        <w:t xml:space="preserve">re in for one </w:t>
+      </w:r>
+      <w:proofErr w:type="spellStart"/>
+      <w:r>
+        <w:rPr>
+          <w:sz w:val="24"/>
+          <w:szCs w:val="24"/>
+        </w:rPr>
+        <w:t>heluva</w:t>
+      </w:r>
+      <w:proofErr w:type="spellEnd"/>
+      <w:r>
+        <w:rPr>
+          <w:sz w:val="24"/>
+          <w:szCs w:val="24"/>
+        </w:rPr>
+        <w:t xml:space="preserve"> ride:</w:t>
+      </w:r>
+    </w:p>
+    <w:p>
+      <w:pPr>
+        <w:rPr>
+          <w:sz w:val="24"/>
+          <w:szCs w:val="24"/>
+        </w:rPr>
+      </w:pPr>
+      <w:r>
+        <w:rPr>
+          <w:sz w:val="24"/>
+          <w:szCs w:val="24"/>
+        </w:rPr>
+        <w:lastRenderedPageBreak/>
+        <w:tab/>
+        <w:t xml:space="preserve">Our </w:t>
+      </w:r>
+      <w:r>
+        <w:rPr>
+          <w:sz w:val="24"/>
+          <w:szCs w:val="24"/>
+        </w:rPr>
+        <w:t>enemy</w:t>
+      </w:r>
+      <w:r>
+        <w:rPr>
+          <w:sz w:val="24"/>
+          <w:szCs w:val="24"/>
+        </w:rPr>
+        <w:t xml:space="preserve"> is </w:t>
+      </w:r>
+      <w:r>
+        <w:rPr>
+          <w:sz w:val="24"/>
+          <w:szCs w:val="24"/>
+        </w:rPr>
+        <w:t>Khepri</w:t>
+      </w:r>
+      <w:r>
+        <w:rPr>
+          <w:sz w:val="24"/>
+          <w:szCs w:val="24"/>
+        </w:rPr>
+        <w:t xml:space="preserve"> with 200 physical protections and I’m some asshole</w:t>
+      </w:r>
+      <w:r>
+        <w:rPr>
+          <w:sz w:val="24"/>
+          <w:szCs w:val="24"/>
+        </w:rPr>
+        <w:t xml:space="preserve"> </w:t>
+      </w:r>
+      <w:r>
+        <w:rPr>
+          <w:sz w:val="24"/>
+          <w:szCs w:val="24"/>
+        </w:rPr>
+        <w:t xml:space="preserve">level 20 </w:t>
+      </w:r>
+      <w:r>
+        <w:rPr>
+          <w:sz w:val="24"/>
+          <w:szCs w:val="24"/>
+        </w:rPr>
+        <w:t>Khali</w:t>
+      </w:r>
+      <w:r>
+        <w:rPr>
+          <w:sz w:val="24"/>
+          <w:szCs w:val="24"/>
+        </w:rPr>
+        <w:t xml:space="preserve"> </w:t>
+      </w:r>
+      <w:r>
+        <w:rPr>
+          <w:sz w:val="24"/>
+          <w:szCs w:val="24"/>
+        </w:rPr>
+        <w:t xml:space="preserve">with </w:t>
+      </w:r>
+      <w:r>
+        <w:rPr>
+          <w:i/>
+          <w:sz w:val="24"/>
+          <w:szCs w:val="24"/>
+        </w:rPr>
+        <w:t>Titan’s Bane</w:t>
+      </w:r>
+      <w:r>
+        <w:rPr>
+          <w:sz w:val="24"/>
+          <w:szCs w:val="24"/>
+        </w:rPr>
+        <w:t xml:space="preserve">, </w:t>
+      </w:r>
+      <w:r>
+        <w:rPr>
+          <w:i/>
+          <w:sz w:val="24"/>
+          <w:szCs w:val="24"/>
+        </w:rPr>
+        <w:t>The Executioner</w:t>
+      </w:r>
+      <w:r>
+        <w:rPr>
+          <w:sz w:val="24"/>
+          <w:szCs w:val="24"/>
+        </w:rPr>
+        <w:t xml:space="preserve">, </w:t>
+      </w:r>
+      <w:r>
+        <w:rPr>
+          <w:i/>
+          <w:sz w:val="24"/>
+          <w:szCs w:val="24"/>
+        </w:rPr>
+        <w:t>Stonecutting Sword</w:t>
+      </w:r>
+      <w:r>
+        <w:rPr>
+          <w:sz w:val="24"/>
+          <w:szCs w:val="24"/>
+        </w:rPr>
+        <w:t xml:space="preserve">, and </w:t>
+      </w:r>
+      <w:r>
+        <w:rPr>
+          <w:i/>
+          <w:sz w:val="24"/>
+          <w:szCs w:val="24"/>
+        </w:rPr>
+        <w:t>Heartseeker</w:t>
+      </w:r>
+      <w:r>
+        <w:rPr>
+          <w:sz w:val="24"/>
+          <w:szCs w:val="24"/>
+        </w:rPr>
+        <w:t xml:space="preserve"> and I’m fighting that Khepri who happens to be my “target”, activating Khali’s passive</w:t>
+      </w:r>
+      <w:r>
+        <w:rPr>
+          <w:sz w:val="24"/>
+          <w:szCs w:val="24"/>
+        </w:rPr>
+        <w:t>.</w:t>
+      </w:r>
+      <w:r>
+        <w:rPr>
+          <w:sz w:val="24"/>
+          <w:szCs w:val="24"/>
+        </w:rPr>
+        <w:t xml:space="preserve">  If this seems like some crazy scenario, it’</w:t>
+      </w:r>
+      <w:r>
+        <w:rPr>
+          <w:sz w:val="24"/>
+          <w:szCs w:val="24"/>
+        </w:rPr>
+        <w:t xml:space="preserve">s actually not all that out of </w:t>
+      </w:r>
+      <w:r>
+        <w:rPr>
+          <w:sz w:val="24"/>
+          <w:szCs w:val="24"/>
+        </w:rPr>
+        <w:t xml:space="preserve">the </w:t>
+      </w:r>
+      <w:r>
+        <w:rPr>
+          <w:sz w:val="24"/>
+          <w:szCs w:val="24"/>
+        </w:rPr>
+        <w:t>ordinary</w:t>
+      </w:r>
+      <w:r>
+        <w:rPr>
+          <w:sz w:val="24"/>
+          <w:szCs w:val="24"/>
+        </w:rPr>
+        <w:t>; I’m</w:t>
+      </w:r>
+      <w:r>
+        <w:rPr>
+          <w:sz w:val="24"/>
+          <w:szCs w:val="24"/>
+        </w:rPr>
+        <w:t xml:space="preserve"> choosing this scenario specifically to show the interactions between multiple forms of penetration</w:t>
+      </w:r>
+      <w:r>
+        <w:rPr>
+          <w:sz w:val="24"/>
+          <w:szCs w:val="24"/>
+        </w:rPr>
+        <w:t>.</w:t>
+      </w:r>
+      <w:r>
+        <w:rPr>
+          <w:sz w:val="24"/>
+          <w:szCs w:val="24"/>
+        </w:rPr>
+        <w:t xml:space="preserve">  Pay attention to how separate instances of the same type get calculated together and the order in which the different types of penetration apply.  </w:t>
+      </w:r>
+      <w:r>
+        <w:rPr>
+          <w:sz w:val="24"/>
+          <w:szCs w:val="24"/>
+        </w:rPr>
+        <w:t xml:space="preserve">To calculate </w:t>
+      </w:r>
+      <w:r>
+        <w:rPr>
+          <w:sz w:val="24"/>
+          <w:szCs w:val="24"/>
+        </w:rPr>
+        <w:t>Khepri’s</w:t>
+      </w:r>
+      <w:r>
+        <w:rPr>
+          <w:sz w:val="24"/>
+          <w:szCs w:val="24"/>
+        </w:rPr>
+        <w:t xml:space="preserve"> remaining protections after I’ve hit him with 3 auto attacks…</w:t>
+      </w:r>
+    </w:p>
+    <w:p>
+      <w:pPr>
+        <w:pStyle w:val="ListParagraph"/>
+        <w:numPr>
+          <w:ilvl w:val="0"/>
+          <w:numId w:val="8"/>
+        </w:numPr>
+        <w:rPr>
+          <w:sz w:val="24"/>
+          <w:szCs w:val="24"/>
+        </w:rPr>
+      </w:pPr>
+      <w:r>
+        <w:rPr>
+          <w:sz w:val="24"/>
+          <w:szCs w:val="24"/>
+        </w:rPr>
+        <w:t>Apply</w:t>
+      </w:r>
+      <w:r>
+        <w:rPr>
+          <w:sz w:val="24"/>
+          <w:szCs w:val="24"/>
+        </w:rPr>
+        <w:t xml:space="preserve"> </w:t>
+      </w:r>
+      <w:r>
+        <w:rPr>
+          <w:i/>
+          <w:sz w:val="24"/>
+          <w:szCs w:val="24"/>
+        </w:rPr>
+        <w:t>The Executioner</w:t>
+      </w:r>
+      <w:r>
+        <w:rPr>
+          <w:sz w:val="24"/>
+          <w:szCs w:val="24"/>
+        </w:rPr>
+        <w:t>’s percent reduction</w:t>
+      </w:r>
+      <w:r>
+        <w:rPr>
+          <w:sz w:val="24"/>
+          <w:szCs w:val="24"/>
+        </w:rPr>
+        <w:t>:  36% reduction after three auto-attacks,</w:t>
+      </w:r>
+    </w:p>
+    <w:p>
+      <w:pPr>
+        <w:pStyle w:val="ListParagraph"/>
+        <w:rPr>
+          <w:sz w:val="24"/>
+          <w:szCs w:val="24"/>
+        </w:rPr>
+      </w:pPr>
+      <w:r>
+        <w:rPr>
+          <w:sz w:val="24"/>
+          <w:szCs w:val="24"/>
+        </w:rPr>
+        <w:t xml:space="preserve">200 x (1 – 0.36) = 128  </w:t>
+      </w:r>
+    </w:p>
+    <w:p>
+      <w:pPr>
+        <w:pStyle w:val="ListParagraph"/>
+        <w:rPr>
+          <w:sz w:val="24"/>
+          <w:szCs w:val="24"/>
+        </w:rPr>
+      </w:pPr>
+      <w:r>
+        <w:rPr>
+          <w:sz w:val="24"/>
+          <w:szCs w:val="24"/>
+        </w:rPr>
+        <w:t>Khepri now has 128 physical protections left</w:t>
+      </w:r>
+      <w:r>
+        <w:rPr>
+          <w:sz w:val="24"/>
+          <w:szCs w:val="24"/>
+        </w:rPr>
+        <w:t>.</w:t>
+      </w:r>
+    </w:p>
+    <w:p>
+      <w:pPr>
+        <w:pStyle w:val="ListParagraph"/>
+        <w:numPr>
+          <w:ilvl w:val="0"/>
+          <w:numId w:val="8"/>
+        </w:numPr>
+        <w:rPr>
+          <w:sz w:val="24"/>
+          <w:szCs w:val="24"/>
+        </w:rPr>
+      </w:pPr>
+      <w:r>
+        <w:rPr>
+          <w:sz w:val="24"/>
+          <w:szCs w:val="24"/>
+        </w:rPr>
+        <w:t xml:space="preserve">Apply </w:t>
+      </w:r>
+      <w:r>
+        <w:rPr>
+          <w:i/>
+          <w:sz w:val="24"/>
+          <w:szCs w:val="24"/>
+        </w:rPr>
+        <w:t>Stonecutting Sword</w:t>
+      </w:r>
+      <w:r>
+        <w:rPr>
+          <w:sz w:val="24"/>
+          <w:szCs w:val="24"/>
+        </w:rPr>
+        <w:t>’</w:t>
+      </w:r>
+      <w:r>
+        <w:rPr>
+          <w:sz w:val="24"/>
+          <w:szCs w:val="24"/>
+        </w:rPr>
+        <w:t>s flat reduction</w:t>
+      </w:r>
+      <w:r>
+        <w:rPr>
+          <w:sz w:val="24"/>
+          <w:szCs w:val="24"/>
+        </w:rPr>
+        <w:t>:</w:t>
+      </w:r>
+      <w:r>
+        <w:rPr>
+          <w:sz w:val="24"/>
+          <w:szCs w:val="24"/>
+        </w:rPr>
+        <w:t xml:space="preserve">  flat 30 reduction after three auto-attacks,</w:t>
+      </w:r>
+      <w:r>
+        <w:rPr>
+          <w:sz w:val="24"/>
+          <w:szCs w:val="24"/>
+        </w:rPr>
+        <w:t xml:space="preserve">  128 – 30 = 98</w:t>
+      </w:r>
+    </w:p>
+    <w:p>
+      <w:pPr>
+        <w:pStyle w:val="ListParagraph"/>
+        <w:rPr>
+          <w:sz w:val="24"/>
+          <w:szCs w:val="24"/>
+        </w:rPr>
+      </w:pPr>
+      <w:r>
+        <w:rPr>
+          <w:sz w:val="24"/>
+          <w:szCs w:val="24"/>
+        </w:rPr>
+        <w:t>Khepri now has 98 physical protections left.</w:t>
+      </w:r>
+    </w:p>
+    <w:p>
+      <w:pPr>
+        <w:pStyle w:val="ListParagraph"/>
+        <w:numPr>
+          <w:ilvl w:val="0"/>
+          <w:numId w:val="8"/>
+        </w:numPr>
+        <w:rPr>
+          <w:sz w:val="24"/>
+          <w:szCs w:val="24"/>
+        </w:rPr>
+      </w:pPr>
+      <w:r>
+        <w:rPr>
+          <w:sz w:val="24"/>
+          <w:szCs w:val="24"/>
+        </w:rPr>
+        <w:t xml:space="preserve">Apply </w:t>
+      </w:r>
+      <w:r>
+        <w:rPr>
+          <w:i/>
+          <w:sz w:val="24"/>
+          <w:szCs w:val="24"/>
+        </w:rPr>
+        <w:t>Titan’s Bane</w:t>
+      </w:r>
+      <w:r>
+        <w:rPr>
+          <w:sz w:val="24"/>
+          <w:szCs w:val="24"/>
+        </w:rPr>
+        <w:t>’s</w:t>
+      </w:r>
+      <w:r>
+        <w:rPr>
+          <w:sz w:val="24"/>
+          <w:szCs w:val="24"/>
+        </w:rPr>
+        <w:t xml:space="preserve"> </w:t>
+      </w:r>
+      <w:r>
+        <w:rPr>
+          <w:sz w:val="24"/>
+          <w:szCs w:val="24"/>
+        </w:rPr>
+        <w:t>+</w:t>
+      </w:r>
+      <w:r>
+        <w:rPr>
+          <w:sz w:val="24"/>
+          <w:szCs w:val="24"/>
+        </w:rPr>
+        <w:t xml:space="preserve"> Khali’s passive </w:t>
+      </w:r>
+      <w:r>
+        <w:rPr>
+          <w:sz w:val="24"/>
+          <w:szCs w:val="24"/>
+        </w:rPr>
+        <w:t>percent penetration:  since 98 is about 1/3 of the way on the scale from 65 to 200 protections for its scaling percent pen, we’ll call it 23% penetration</w:t>
+      </w:r>
+      <w:r>
+        <w:rPr>
+          <w:sz w:val="24"/>
+          <w:szCs w:val="24"/>
+        </w:rPr>
+        <w:t xml:space="preserve"> for </w:t>
+      </w:r>
+      <w:r>
+        <w:rPr>
+          <w:i/>
+          <w:sz w:val="24"/>
+          <w:szCs w:val="24"/>
+        </w:rPr>
+        <w:t>Titan’s Bane</w:t>
+      </w:r>
+      <w:r>
+        <w:rPr>
+          <w:sz w:val="24"/>
+          <w:szCs w:val="24"/>
+        </w:rPr>
+        <w:t xml:space="preserve"> + Khali’s</w:t>
+      </w:r>
+      <w:r>
+        <w:rPr>
+          <w:sz w:val="24"/>
+          <w:szCs w:val="24"/>
+        </w:rPr>
+        <w:t xml:space="preserve"> passive 30% penetration</w:t>
+      </w:r>
+      <w:r>
+        <w:rPr>
+          <w:sz w:val="24"/>
+          <w:szCs w:val="24"/>
+        </w:rPr>
+        <w:t xml:space="preserve"> gives us 53% pen</w:t>
+      </w:r>
+      <w:r>
+        <w:rPr>
+          <w:sz w:val="24"/>
+          <w:szCs w:val="24"/>
+        </w:rPr>
+        <w:t>,</w:t>
+      </w:r>
+    </w:p>
+    <w:p>
+      <w:pPr>
+        <w:pStyle w:val="ListParagraph"/>
+        <w:rPr>
+          <w:sz w:val="24"/>
+          <w:szCs w:val="24"/>
+        </w:rPr>
+      </w:pPr>
+      <w:r>
+        <w:rPr>
+          <w:sz w:val="24"/>
+          <w:szCs w:val="24"/>
+        </w:rPr>
+        <w:t>98 x (1 – 0.</w:t>
+      </w:r>
+      <w:r>
+        <w:rPr>
+          <w:sz w:val="24"/>
+          <w:szCs w:val="24"/>
+        </w:rPr>
+        <w:t>53</w:t>
+      </w:r>
+      <w:r>
+        <w:rPr>
+          <w:sz w:val="24"/>
+          <w:szCs w:val="24"/>
+        </w:rPr>
+        <w:t xml:space="preserve">) = </w:t>
+      </w:r>
+      <w:r>
+        <w:rPr>
+          <w:sz w:val="24"/>
+          <w:szCs w:val="24"/>
+        </w:rPr>
+        <w:t>46</w:t>
+      </w:r>
+    </w:p>
+    <w:p>
+      <w:pPr>
+        <w:pStyle w:val="ListParagraph"/>
+        <w:rPr>
+          <w:sz w:val="24"/>
+          <w:szCs w:val="24"/>
+        </w:rPr>
+      </w:pPr>
+      <w:r>
+        <w:rPr>
+          <w:sz w:val="24"/>
+          <w:szCs w:val="24"/>
+        </w:rPr>
+        <w:t xml:space="preserve">Khepri now has </w:t>
+      </w:r>
+      <w:r>
+        <w:rPr>
+          <w:sz w:val="24"/>
+          <w:szCs w:val="24"/>
+        </w:rPr>
+        <w:t>46</w:t>
+      </w:r>
+      <w:r>
+        <w:rPr>
+          <w:sz w:val="24"/>
+          <w:szCs w:val="24"/>
+        </w:rPr>
+        <w:t xml:space="preserve"> physical protections left.</w:t>
+      </w:r>
+    </w:p>
+    <w:p>
+      <w:pPr>
+        <w:pStyle w:val="ListParagraph"/>
+        <w:numPr>
+          <w:ilvl w:val="0"/>
+          <w:numId w:val="8"/>
+        </w:numPr>
+        <w:rPr>
+          <w:sz w:val="24"/>
+          <w:szCs w:val="24"/>
+        </w:rPr>
+      </w:pPr>
+      <w:r>
+        <w:rPr>
+          <w:sz w:val="24"/>
+          <w:szCs w:val="24"/>
+        </w:rPr>
+        <w:t xml:space="preserve">Apply </w:t>
+      </w:r>
+      <w:r>
+        <w:rPr>
+          <w:i/>
+          <w:sz w:val="24"/>
+          <w:szCs w:val="24"/>
+        </w:rPr>
+        <w:t>Heartseeker</w:t>
+      </w:r>
+      <w:r>
+        <w:rPr>
+          <w:sz w:val="24"/>
+          <w:szCs w:val="24"/>
+        </w:rPr>
+        <w:t>’s flat penetration:  flat 10 penetration,</w:t>
+      </w:r>
+    </w:p>
+    <w:p>
+      <w:pPr>
+        <w:pStyle w:val="ListParagraph"/>
+        <w:rPr>
+          <w:sz w:val="24"/>
+          <w:szCs w:val="24"/>
+        </w:rPr>
+      </w:pPr>
+      <w:r>
+        <w:rPr>
+          <w:sz w:val="24"/>
+          <w:szCs w:val="24"/>
+        </w:rPr>
+        <w:t>46</w:t>
+      </w:r>
+      <w:r>
+        <w:rPr>
+          <w:sz w:val="24"/>
+          <w:szCs w:val="24"/>
+        </w:rPr>
+        <w:t xml:space="preserve"> – 10 = </w:t>
+      </w:r>
+      <w:r>
+        <w:rPr>
+          <w:sz w:val="24"/>
+          <w:szCs w:val="24"/>
+        </w:rPr>
+        <w:t>36</w:t>
+      </w:r>
+    </w:p>
+    <w:p>
+      <w:pPr>
+        <w:pStyle w:val="ListParagraph"/>
+        <w:rPr>
+          <w:sz w:val="24"/>
+          <w:szCs w:val="24"/>
+        </w:rPr>
+      </w:pPr>
+      <w:r>
+        <w:rPr>
+          <w:sz w:val="24"/>
+          <w:szCs w:val="24"/>
+        </w:rPr>
+        <w:t>Khepri</w:t>
+      </w:r>
+      <w:r>
+        <w:rPr>
+          <w:sz w:val="24"/>
+          <w:szCs w:val="24"/>
+        </w:rPr>
+        <w:t xml:space="preserve"> now has </w:t>
+      </w:r>
+      <w:r>
+        <w:rPr>
+          <w:sz w:val="24"/>
+          <w:szCs w:val="24"/>
+        </w:rPr>
+        <w:t>36</w:t>
+      </w:r>
+      <w:r>
+        <w:rPr>
+          <w:sz w:val="24"/>
+          <w:szCs w:val="24"/>
+        </w:rPr>
+        <w:t xml:space="preserve"> physical protections left.</w:t>
+      </w:r>
+    </w:p>
+    <w:p>
+      <w:pPr>
+        <w:rPr>
+          <w:sz w:val="24"/>
+          <w:szCs w:val="24"/>
+        </w:rPr>
+      </w:pPr>
+      <w:r>
+        <w:rPr>
+          <w:sz w:val="24"/>
+          <w:szCs w:val="24"/>
+        </w:rPr>
+        <w:t>Oh how the mighty have fallen.  Khepri started with 200 physical protections and is now down to a measly 36…all from three very quick auto-attacks and only 4 out of the 6 poss</w:t>
+      </w:r>
+      <w:r>
+        <w:rPr>
+          <w:sz w:val="24"/>
+          <w:szCs w:val="24"/>
+        </w:rPr>
+        <w:t>ible items in our build</w:t>
+      </w:r>
+      <w:r>
+        <w:rPr>
+          <w:sz w:val="24"/>
+          <w:szCs w:val="24"/>
+        </w:rPr>
+        <w:t xml:space="preserve"> from a single god out of a possible 5-person team</w:t>
+      </w:r>
+      <w:r>
+        <w:rPr>
+          <w:sz w:val="24"/>
+          <w:szCs w:val="24"/>
+        </w:rPr>
+        <w:t xml:space="preserve">.  This is the true power of </w:t>
+      </w:r>
+      <w:r>
+        <w:rPr>
+          <w:sz w:val="24"/>
+          <w:szCs w:val="24"/>
+        </w:rPr>
+        <w:t>penetration;</w:t>
+      </w:r>
+      <w:r>
+        <w:rPr>
+          <w:sz w:val="24"/>
+          <w:szCs w:val="24"/>
+        </w:rPr>
+        <w:t xml:space="preserve"> chewing through tanks and making them wish they went full damage.</w:t>
+      </w:r>
+      <w:r>
+        <w:rPr>
+          <w:sz w:val="24"/>
+          <w:szCs w:val="24"/>
+        </w:rPr>
+        <w:t xml:space="preserve">  </w:t>
+      </w:r>
+    </w:p>
+    <w:p>
+      <w:pPr>
+        <w:ind w:firstLine="720"/>
+        <w:rPr>
+          <w:sz w:val="24"/>
+          <w:szCs w:val="24"/>
+        </w:rPr>
+      </w:pPr>
+      <w:r>
+        <w:rPr>
+          <w:sz w:val="24"/>
+          <w:szCs w:val="24"/>
+        </w:rPr>
+        <w:t>In this example, you should’ve realized that separate instances</w:t>
+      </w:r>
+      <w:r>
+        <w:rPr>
+          <w:sz w:val="24"/>
+          <w:szCs w:val="24"/>
+        </w:rPr>
+        <w:t xml:space="preserve"> of same-type penetration</w:t>
+      </w:r>
+      <w:r>
+        <w:rPr>
+          <w:sz w:val="24"/>
+          <w:szCs w:val="24"/>
+        </w:rPr>
+        <w:t xml:space="preserve"> </w:t>
+      </w:r>
+      <w:r>
+        <w:rPr>
+          <w:sz w:val="24"/>
+          <w:szCs w:val="24"/>
+        </w:rPr>
+        <w:t xml:space="preserve">apply at the same time and essentially get added together.  We saw that in </w:t>
+      </w:r>
+      <w:r>
+        <w:rPr>
+          <w:i/>
+          <w:sz w:val="24"/>
+          <w:szCs w:val="24"/>
+        </w:rPr>
+        <w:t>Titan’s Bane</w:t>
+      </w:r>
+      <w:r>
+        <w:rPr>
+          <w:sz w:val="24"/>
+          <w:szCs w:val="24"/>
+        </w:rPr>
+        <w:t xml:space="preserve"> and Khali’s passive.</w:t>
+      </w:r>
+      <w:r>
+        <w:rPr>
+          <w:sz w:val="24"/>
+          <w:szCs w:val="24"/>
+        </w:rPr>
+        <w:t xml:space="preserve">  This </w:t>
+      </w:r>
+      <w:r>
+        <w:rPr>
+          <w:sz w:val="24"/>
+          <w:szCs w:val="24"/>
+        </w:rPr>
+        <w:t>also shows</w:t>
+      </w:r>
+      <w:r>
+        <w:rPr>
+          <w:sz w:val="24"/>
+          <w:szCs w:val="24"/>
+        </w:rPr>
+        <w:t xml:space="preserve"> the order that different types of pen apply, so keep that in mind when building pen.  See how </w:t>
+      </w:r>
+      <w:r>
+        <w:rPr>
+          <w:i/>
+          <w:sz w:val="24"/>
+          <w:szCs w:val="24"/>
+        </w:rPr>
+        <w:t>Titan’s Bane</w:t>
+      </w:r>
+      <w:r>
+        <w:rPr>
+          <w:sz w:val="24"/>
+          <w:szCs w:val="24"/>
+        </w:rPr>
+        <w:t xml:space="preserve"> came after both the percent and flat reductions?  That means we actually lost some value on our </w:t>
+      </w:r>
+      <w:r>
+        <w:rPr>
+          <w:i/>
+          <w:sz w:val="24"/>
+          <w:szCs w:val="24"/>
+        </w:rPr>
+        <w:t>Titan’s Bane</w:t>
+      </w:r>
+      <w:r>
+        <w:rPr>
+          <w:sz w:val="24"/>
+          <w:szCs w:val="24"/>
+        </w:rPr>
+        <w:t xml:space="preserve">; instead of getting the 40% pen on Khepri’s original 200 </w:t>
+      </w:r>
+      <w:r>
+        <w:rPr>
+          <w:sz w:val="24"/>
+          <w:szCs w:val="24"/>
+        </w:rPr>
+        <w:t>protections</w:t>
+      </w:r>
+      <w:r>
+        <w:rPr>
+          <w:sz w:val="24"/>
+          <w:szCs w:val="24"/>
+        </w:rPr>
+        <w:t xml:space="preserve">, we got 23% on 98 </w:t>
+      </w:r>
+      <w:r>
+        <w:rPr>
+          <w:sz w:val="24"/>
+          <w:szCs w:val="24"/>
+        </w:rPr>
+        <w:t>protections</w:t>
+      </w:r>
+      <w:r>
+        <w:rPr>
+          <w:sz w:val="24"/>
+          <w:szCs w:val="24"/>
+        </w:rPr>
+        <w:t>.  Thankfully, we had Khali’s passive to cover some of the loss in this scenario.</w:t>
+      </w:r>
+      <w:r>
+        <w:rPr>
+          <w:sz w:val="24"/>
+          <w:szCs w:val="24"/>
+        </w:rPr>
+        <w:t xml:space="preserve">  Normally, you would not build reduction AND percent pen because you lose value on the percent pen item; only when the enemy has very high protections would you need to consider building both.</w:t>
+      </w:r>
+    </w:p>
+    <w:p>
+      <w:pPr>
+        <w:rPr>
+          <w:sz w:val="24"/>
+          <w:szCs w:val="24"/>
+        </w:rPr>
+      </w:pPr>
+    </w:p>
+    <w:p>
+      <w:pPr>
+        <w:rPr>
+          <w:color w:val="FFFFFF" w:themeColor="background1"/>
+          <w:sz w:val="16"/>
+          <w:szCs w:val="16"/>
         </w:rPr>
       </w:pPr>
       <w:r>
@@ -7395,7 +9935,7 @@
           <w:sz w:val="16"/>
           <w:szCs w:val="16"/>
         </w:rPr>
-        <w:t>A101</w:t>
+        <w:t>Deicide</w:t>
       </w:r>
     </w:p>
     <w:p>
@@ -8115,6 +10655,95 @@
     </w:lvl>
   </w:abstractNum>
   <w:abstractNum w:abstractNumId="2">
+    <w:nsid w:val="34333789"/>
+    <w:multiLevelType w:val="hybridMultilevel"/>
+    <w:tmpl w:val="65168C08"/>
+    <w:lvl w:ilvl="0" w:tplc="04090017">
+      <w:start w:val="1"/>
+      <w:numFmt w:val="lowerLetter"/>
+      <w:lvlText w:val="%1)"/>
+      <w:lvlJc w:val="left"/>
+      <w:pPr>
+        <w:ind w:left="720" w:hanging="360"/>
+      </w:pPr>
+      <w:rPr>
+        <w:rFonts w:hint="default"/>
+      </w:rPr>
+    </w:lvl>
+    <w:lvl w:ilvl="1" w:tplc="04090019">
+      <w:start w:val="1"/>
+      <w:numFmt w:val="lowerLetter"/>
+      <w:lvlText w:val="%2."/>
+      <w:lvlJc w:val="left"/>
+      <w:pPr>
+        <w:ind w:left="1440" w:hanging="360"/>
+      </w:pPr>
+    </w:lvl>
+    <w:lvl w:ilvl="2" w:tplc="0409001B" w:tentative="1">
+      <w:start w:val="1"/>
+      <w:numFmt w:val="lowerRoman"/>
+      <w:lvlText w:val="%3."/>
+      <w:lvlJc w:val="right"/>
+      <w:pPr>
+        <w:ind w:left="2160" w:hanging="180"/>
+      </w:pPr>
+    </w:lvl>
+    <w:lvl w:ilvl="3" w:tplc="0409000F" w:tentative="1">
+      <w:start w:val="1"/>
+      <w:numFmt w:val="decimal"/>
+      <w:lvlText w:val="%4."/>
+      <w:lvlJc w:val="left"/>
+      <w:pPr>
+        <w:ind w:left="2880" w:hanging="360"/>
+      </w:pPr>
+    </w:lvl>
+    <w:lvl w:ilvl="4" w:tplc="04090019" w:tentative="1">
+      <w:start w:val="1"/>
+      <w:numFmt w:val="lowerLetter"/>
+      <w:lvlText w:val="%5."/>
+      <w:lvlJc w:val="left"/>
+      <w:pPr>
+        <w:ind w:left="3600" w:hanging="360"/>
+      </w:pPr>
+    </w:lvl>
+    <w:lvl w:ilvl="5" w:tplc="0409001B" w:tentative="1">
+      <w:start w:val="1"/>
+      <w:numFmt w:val="lowerRoman"/>
+      <w:lvlText w:val="%6."/>
+      <w:lvlJc w:val="right"/>
+      <w:pPr>
+        <w:ind w:left="4320" w:hanging="180"/>
+      </w:pPr>
+    </w:lvl>
+    <w:lvl w:ilvl="6" w:tplc="0409000F" w:tentative="1">
+      <w:start w:val="1"/>
+      <w:numFmt w:val="decimal"/>
+      <w:lvlText w:val="%7."/>
+      <w:lvlJc w:val="left"/>
+      <w:pPr>
+        <w:ind w:left="5040" w:hanging="360"/>
+      </w:pPr>
+    </w:lvl>
+    <w:lvl w:ilvl="7" w:tplc="04090019" w:tentative="1">
+      <w:start w:val="1"/>
+      <w:numFmt w:val="lowerLetter"/>
+      <w:lvlText w:val="%8."/>
+      <w:lvlJc w:val="left"/>
+      <w:pPr>
+        <w:ind w:left="5760" w:hanging="360"/>
+      </w:pPr>
+    </w:lvl>
+    <w:lvl w:ilvl="8" w:tplc="0409001B" w:tentative="1">
+      <w:start w:val="1"/>
+      <w:numFmt w:val="lowerRoman"/>
+      <w:lvlText w:val="%9."/>
+      <w:lvlJc w:val="right"/>
+      <w:pPr>
+        <w:ind w:left="6480" w:hanging="180"/>
+      </w:pPr>
+    </w:lvl>
+  </w:abstractNum>
+  <w:abstractNum w:abstractNumId="3">
     <w:nsid w:val="3D3F4A15"/>
     <w:multiLevelType w:val="hybridMultilevel"/>
     <w:tmpl w:val="7CFA074E"/>
@@ -8227,7 +10856,7 @@
       </w:rPr>
     </w:lvl>
   </w:abstractNum>
-  <w:abstractNum w:abstractNumId="3">
+  <w:abstractNum w:abstractNumId="4">
     <w:nsid w:val="48AE71C4"/>
     <w:multiLevelType w:val="hybridMultilevel"/>
     <w:tmpl w:val="74E4E896"/>
@@ -8316,7 +10945,96 @@
       </w:pPr>
     </w:lvl>
   </w:abstractNum>
-  <w:abstractNum w:abstractNumId="4">
+  <w:abstractNum w:abstractNumId="5">
+    <w:nsid w:val="59381107"/>
+    <w:multiLevelType w:val="hybridMultilevel"/>
+    <w:tmpl w:val="8918BCFA"/>
+    <w:lvl w:ilvl="0" w:tplc="04090011">
+      <w:start w:val="1"/>
+      <w:numFmt w:val="decimal"/>
+      <w:lvlText w:val="%1)"/>
+      <w:lvlJc w:val="left"/>
+      <w:pPr>
+        <w:ind w:left="720" w:hanging="360"/>
+      </w:pPr>
+      <w:rPr>
+        <w:rFonts w:hint="default"/>
+      </w:rPr>
+    </w:lvl>
+    <w:lvl w:ilvl="1" w:tplc="04090019">
+      <w:start w:val="1"/>
+      <w:numFmt w:val="lowerLetter"/>
+      <w:lvlText w:val="%2."/>
+      <w:lvlJc w:val="left"/>
+      <w:pPr>
+        <w:ind w:left="1440" w:hanging="360"/>
+      </w:pPr>
+    </w:lvl>
+    <w:lvl w:ilvl="2" w:tplc="0409001B" w:tentative="1">
+      <w:start w:val="1"/>
+      <w:numFmt w:val="lowerRoman"/>
+      <w:lvlText w:val="%3."/>
+      <w:lvlJc w:val="right"/>
+      <w:pPr>
+        <w:ind w:left="2160" w:hanging="180"/>
+      </w:pPr>
+    </w:lvl>
+    <w:lvl w:ilvl="3" w:tplc="0409000F" w:tentative="1">
+      <w:start w:val="1"/>
+      <w:numFmt w:val="decimal"/>
+      <w:lvlText w:val="%4."/>
+      <w:lvlJc w:val="left"/>
+      <w:pPr>
+        <w:ind w:left="2880" w:hanging="360"/>
+      </w:pPr>
+    </w:lvl>
+    <w:lvl w:ilvl="4" w:tplc="04090019" w:tentative="1">
+      <w:start w:val="1"/>
+      <w:numFmt w:val="lowerLetter"/>
+      <w:lvlText w:val="%5."/>
+      <w:lvlJc w:val="left"/>
+      <w:pPr>
+        <w:ind w:left="3600" w:hanging="360"/>
+      </w:pPr>
+    </w:lvl>
+    <w:lvl w:ilvl="5" w:tplc="0409001B" w:tentative="1">
+      <w:start w:val="1"/>
+      <w:numFmt w:val="lowerRoman"/>
+      <w:lvlText w:val="%6."/>
+      <w:lvlJc w:val="right"/>
+      <w:pPr>
+        <w:ind w:left="4320" w:hanging="180"/>
+      </w:pPr>
+    </w:lvl>
+    <w:lvl w:ilvl="6" w:tplc="0409000F" w:tentative="1">
+      <w:start w:val="1"/>
+      <w:numFmt w:val="decimal"/>
+      <w:lvlText w:val="%7."/>
+      <w:lvlJc w:val="left"/>
+      <w:pPr>
+        <w:ind w:left="5040" w:hanging="360"/>
+      </w:pPr>
+    </w:lvl>
+    <w:lvl w:ilvl="7" w:tplc="04090019" w:tentative="1">
+      <w:start w:val="1"/>
+      <w:numFmt w:val="lowerLetter"/>
+      <w:lvlText w:val="%8."/>
+      <w:lvlJc w:val="left"/>
+      <w:pPr>
+        <w:ind w:left="5760" w:hanging="360"/>
+      </w:pPr>
+    </w:lvl>
+    <w:lvl w:ilvl="8" w:tplc="0409001B" w:tentative="1">
+      <w:start w:val="1"/>
+      <w:numFmt w:val="lowerRoman"/>
+      <w:lvlText w:val="%9."/>
+      <w:lvlJc w:val="right"/>
+      <w:pPr>
+        <w:ind w:left="6480" w:hanging="180"/>
+      </w:pPr>
+    </w:lvl>
+  </w:abstractNum>
+  <w:abstractNum w:abstractNumId="6">
     <w:nsid w:val="64816E70"/>
     <w:multiLevelType w:val="hybridMultilevel"/>
     <w:tmpl w:val="3D36AEF4"/>
@@ -8428,7 +11146,7 @@
       </w:rPr>
     </w:lvl>
   </w:abstractNum>
-  <w:abstractNum w:abstractNumId="5">
+  <w:abstractNum w:abstractNumId="7">
     <w:nsid w:val="69DC6B06"/>
     <w:multiLevelType w:val="hybridMultilevel"/>
     <w:tmpl w:val="0C687142"/>
@@ -8456,7 +11174,7 @@
         <w:rFonts w:ascii="Courier New" w:hAnsi="Courier New" w:cs="Courier New" w:hint="default"/>
       </w:rPr>
     </w:lvl>
-    <w:lvl w:ilvl="2" w:tplc="04090005" w:tentative="1">
+    <w:lvl w:ilvl="2" w:tplc="04090005">
       <w:start w:val="1"/>
       <w:numFmt w:val="bullet"/>
       <w:lvlText w:val=""/>
@@ -8542,7 +11260,7 @@
     </w:lvl>
   </w:abstractNum>
   <w:num w:numId="1">
-    <w:abstractNumId w:val="4"/>
+    <w:abstractNumId w:val="6"/>
   </w:num>
   <w:num w:numId="2">
     <w:abstractNumId w:val="1"/>
@@ -8551,13 +11269,19 @@
     <w:abstractNumId w:val="0"/>
   </w:num>
   <w:num w:numId="4">
+    <w:abstractNumId w:val="3"/>
+  </w:num>
+  <w:num w:numId="5">
+    <w:abstractNumId w:val="7"/>
+  </w:num>
+  <w:num w:numId="6">
+    <w:abstractNumId w:val="4"/>
+  </w:num>
+  <w:num w:numId="7">
     <w:abstractNumId w:val="2"/>
   </w:num>
-  <w:num w:numId="5">
+  <w:num w:numId="8">
     <w:abstractNumId w:val="5"/>
-  </w:num>
-  <w:num w:numId="6">
-    <w:abstractNumId w:val="3"/>
   </w:num>
 </w:numbering>
 </file>
@@ -9510,7 +12234,7 @@
 </file>
 
 <file path=customXml/itemProps1.xml><?xml version="1.0" encoding="utf-8"?>
-<ds:datastoreItem xmlns:ds="http://schemas.openxmlformats.org/officeDocument/2006/customXml" ds:itemID="{B9B98B73-59CF-4C3A-9D61-7EF84C9B16B1}">
+<ds:datastoreItem xmlns:ds="http://schemas.openxmlformats.org/officeDocument/2006/customXml" ds:itemID="{F871A871-39D0-482A-86C8-17A1ECB6B29D}">
   <ds:schemaRefs>
     <ds:schemaRef ds:uri="http://schemas.openxmlformats.org/officeDocument/2006/bibliography"/>
   </ds:schemaRefs>

</xml_diff>